<commit_message>
Added simple asm project for course work
</commit_message>
<xml_diff>
--- a/Lessons/cursach/MU_KP_ASVT_2018.docx
+++ b/Lessons/cursach/MU_KP_ASVT_2018.docx
@@ -1,6 +1,6 @@
 
 <file path=word/document.xml><?xml version="1.0" encoding="utf-8"?>
-<w:document xmlns:wpc="http://schemas.microsoft.com/office/word/2010/wordprocessingCanvas" xmlns:mc="http://schemas.openxmlformats.org/markup-compatibility/2006" xmlns:o="urn:schemas-microsoft-com:office:office" xmlns:r="http://schemas.openxmlformats.org/officeDocument/2006/relationships" xmlns:m="http://schemas.openxmlformats.org/officeDocument/2006/math" xmlns:v="urn:schemas-microsoft-com:vml" xmlns:wp14="http://schemas.microsoft.com/office/word/2010/wordprocessingDrawing" xmlns:wp="http://schemas.openxmlformats.org/drawingml/2006/wordprocessingDrawing" xmlns:w10="urn:schemas-microsoft-com:office:word" xmlns:w="http://schemas.openxmlformats.org/wordprocessingml/2006/main" xmlns:w14="http://schemas.microsoft.com/office/word/2010/wordml" xmlns:w15="http://schemas.microsoft.com/office/word/2012/wordml" xmlns:wpg="http://schemas.microsoft.com/office/word/2010/wordprocessingGroup" xmlns:wpi="http://schemas.microsoft.com/office/word/2010/wordprocessingInk" xmlns:wne="http://schemas.microsoft.com/office/word/2006/wordml" xmlns:wps="http://schemas.microsoft.com/office/word/2010/wordprocessingShape" mc:Ignorable="w14 w15 wp14">
+<w:document xmlns:wpc="http://schemas.microsoft.com/office/word/2010/wordprocessingCanvas" xmlns:cx="http://schemas.microsoft.com/office/drawing/2014/chartex" xmlns:cx1="http://schemas.microsoft.com/office/drawing/2015/9/8/chartex" xmlns:mc="http://schemas.openxmlformats.org/markup-compatibility/2006" xmlns:o="urn:schemas-microsoft-com:office:office" xmlns:r="http://schemas.openxmlformats.org/officeDocument/2006/relationships" xmlns:m="http://schemas.openxmlformats.org/officeDocument/2006/math" xmlns:v="urn:schemas-microsoft-com:vml" xmlns:wp14="http://schemas.microsoft.com/office/word/2010/wordprocessingDrawing" xmlns:wp="http://schemas.openxmlformats.org/drawingml/2006/wordprocessingDrawing" xmlns:w10="urn:schemas-microsoft-com:office:word" xmlns:w="http://schemas.openxmlformats.org/wordprocessingml/2006/main" xmlns:w14="http://schemas.microsoft.com/office/word/2010/wordml" xmlns:w15="http://schemas.microsoft.com/office/word/2012/wordml" xmlns:w16se="http://schemas.microsoft.com/office/word/2015/wordml/symex" xmlns:wpg="http://schemas.microsoft.com/office/word/2010/wordprocessingGroup" xmlns:wpi="http://schemas.microsoft.com/office/word/2010/wordprocessingInk" xmlns:wne="http://schemas.microsoft.com/office/word/2006/wordml" xmlns:wps="http://schemas.microsoft.com/office/word/2010/wordprocessingShape" mc:Ignorable="w14 w15 w16se wp14">
   <w:body>
     <w:p>
       <w:pPr>
@@ -14,8 +14,6 @@
         </w:rPr>
       </w:pPr>
       <w:bookmarkStart w:id="0" w:name="_Toc405240401"/>
-      <w:bookmarkStart w:id="1" w:name="_GoBack"/>
-      <w:bookmarkEnd w:id="1"/>
       <w:r>
         <w:rPr>
           <w:rFonts w:ascii="Times New Roman" w:hAnsi="Times New Roman" w:cs="Times New Roman"/>
@@ -544,7 +542,25 @@
           <w:sz w:val="20"/>
           <w:szCs w:val="20"/>
         </w:rPr>
-        <w:t>Методические указания составлены в соответствии с учебным планом КФ МГТУ им. Н,Э. Баумана по специальности «Информационная безопасность автоматизированных систем».</w:t>
+        <w:t xml:space="preserve">Методические указания составлены в соответствии с учебным планом КФ МГТУ им. </w:t>
+      </w:r>
+      <w:proofErr w:type="gramStart"/>
+      <w:r>
+        <w:rPr>
+          <w:rFonts w:ascii="Times New Roman" w:hAnsi="Times New Roman" w:cs="Times New Roman"/>
+          <w:sz w:val="20"/>
+          <w:szCs w:val="20"/>
+        </w:rPr>
+        <w:t>Н,Э.</w:t>
+      </w:r>
+      <w:proofErr w:type="gramEnd"/>
+      <w:r>
+        <w:rPr>
+          <w:rFonts w:ascii="Times New Roman" w:hAnsi="Times New Roman" w:cs="Times New Roman"/>
+          <w:sz w:val="20"/>
+          <w:szCs w:val="20"/>
+        </w:rPr>
+        <w:t xml:space="preserve"> Баумана по специальности «Информационная безопасность автоматизированных систем».</w:t>
       </w:r>
     </w:p>
     <w:p>
@@ -597,7 +613,25 @@
           <w:sz w:val="20"/>
           <w:szCs w:val="20"/>
         </w:rPr>
-        <w:t>- кафедрой  «Информационная безопасность автоматизированных систем» (ЭИУ6-КФ)</w:t>
+        <w:t xml:space="preserve">- </w:t>
+      </w:r>
+      <w:proofErr w:type="gramStart"/>
+      <w:r>
+        <w:rPr>
+          <w:rFonts w:ascii="Times New Roman" w:hAnsi="Times New Roman" w:cs="Times New Roman"/>
+          <w:sz w:val="20"/>
+          <w:szCs w:val="20"/>
+        </w:rPr>
+        <w:t>кафедрой  «</w:t>
+      </w:r>
+      <w:proofErr w:type="gramEnd"/>
+      <w:r>
+        <w:rPr>
+          <w:rFonts w:ascii="Times New Roman" w:hAnsi="Times New Roman" w:cs="Times New Roman"/>
+          <w:sz w:val="20"/>
+          <w:szCs w:val="20"/>
+        </w:rPr>
+        <w:t>Информационная безопасность автоматизированных систем» (ЭИУ6-КФ)</w:t>
       </w:r>
     </w:p>
     <w:p>
@@ -618,7 +652,25 @@
           <w:sz w:val="20"/>
           <w:szCs w:val="20"/>
         </w:rPr>
-        <w:t>протокол № ___  от   ________________    2018  г.</w:t>
+        <w:t>протокол № __</w:t>
+      </w:r>
+      <w:proofErr w:type="gramStart"/>
+      <w:r>
+        <w:rPr>
+          <w:rFonts w:ascii="Times New Roman" w:hAnsi="Times New Roman" w:cs="Times New Roman"/>
+          <w:sz w:val="20"/>
+          <w:szCs w:val="20"/>
+        </w:rPr>
+        <w:t>_  от</w:t>
+      </w:r>
+      <w:proofErr w:type="gramEnd"/>
+      <w:r>
+        <w:rPr>
+          <w:rFonts w:ascii="Times New Roman" w:hAnsi="Times New Roman" w:cs="Times New Roman"/>
+          <w:sz w:val="20"/>
+          <w:szCs w:val="20"/>
+        </w:rPr>
+        <w:t xml:space="preserve">   ________________    2018  г.</w:t>
       </w:r>
     </w:p>
     <w:p>
@@ -729,7 +781,25 @@
           <w:sz w:val="20"/>
           <w:szCs w:val="20"/>
         </w:rPr>
-        <w:t>- методической  комиссией факультета ЭИУК</w:t>
+        <w:t xml:space="preserve">- </w:t>
+      </w:r>
+      <w:proofErr w:type="gramStart"/>
+      <w:r>
+        <w:rPr>
+          <w:rFonts w:ascii="Times New Roman" w:hAnsi="Times New Roman" w:cs="Times New Roman"/>
+          <w:sz w:val="20"/>
+          <w:szCs w:val="20"/>
+        </w:rPr>
+        <w:t>методической  комиссией</w:t>
+      </w:r>
+      <w:proofErr w:type="gramEnd"/>
+      <w:r>
+        <w:rPr>
+          <w:rFonts w:ascii="Times New Roman" w:hAnsi="Times New Roman" w:cs="Times New Roman"/>
+          <w:sz w:val="20"/>
+          <w:szCs w:val="20"/>
+        </w:rPr>
+        <w:t xml:space="preserve"> факультета ЭИУК</w:t>
       </w:r>
     </w:p>
     <w:p>
@@ -750,7 +820,25 @@
           <w:sz w:val="20"/>
           <w:szCs w:val="20"/>
         </w:rPr>
-        <w:t>протокол № ___  от   ________________    2018  г.</w:t>
+        <w:t>протокол № __</w:t>
+      </w:r>
+      <w:proofErr w:type="gramStart"/>
+      <w:r>
+        <w:rPr>
+          <w:rFonts w:ascii="Times New Roman" w:hAnsi="Times New Roman" w:cs="Times New Roman"/>
+          <w:sz w:val="20"/>
+          <w:szCs w:val="20"/>
+        </w:rPr>
+        <w:t>_  от</w:t>
+      </w:r>
+      <w:proofErr w:type="gramEnd"/>
+      <w:r>
+        <w:rPr>
+          <w:rFonts w:ascii="Times New Roman" w:hAnsi="Times New Roman" w:cs="Times New Roman"/>
+          <w:sz w:val="20"/>
+          <w:szCs w:val="20"/>
+        </w:rPr>
+        <w:t xml:space="preserve">   ________________    2018  г.</w:t>
       </w:r>
     </w:p>
     <w:p>
@@ -784,7 +872,43 @@
           <w:sz w:val="20"/>
           <w:szCs w:val="20"/>
         </w:rPr>
-        <w:t>Председатель метод. комиссии_____________________к.т.н., доц. Адкин М.Ю.</w:t>
+        <w:t>Председатель метод. комиссии_____________________</w:t>
+      </w:r>
+      <w:proofErr w:type="spellStart"/>
+      <w:r>
+        <w:rPr>
+          <w:rFonts w:ascii="Times New Roman" w:hAnsi="Times New Roman" w:cs="Times New Roman"/>
+          <w:sz w:val="20"/>
+          <w:szCs w:val="20"/>
+        </w:rPr>
+        <w:t>к.т.н</w:t>
+      </w:r>
+      <w:proofErr w:type="spellEnd"/>
+      <w:r>
+        <w:rPr>
+          <w:rFonts w:ascii="Times New Roman" w:hAnsi="Times New Roman" w:cs="Times New Roman"/>
+          <w:sz w:val="20"/>
+          <w:szCs w:val="20"/>
+        </w:rPr>
+        <w:t xml:space="preserve">., доц. </w:t>
+      </w:r>
+      <w:proofErr w:type="spellStart"/>
+      <w:r>
+        <w:rPr>
+          <w:rFonts w:ascii="Times New Roman" w:hAnsi="Times New Roman" w:cs="Times New Roman"/>
+          <w:sz w:val="20"/>
+          <w:szCs w:val="20"/>
+        </w:rPr>
+        <w:t>Адкин</w:t>
+      </w:r>
+      <w:proofErr w:type="spellEnd"/>
+      <w:r>
+        <w:rPr>
+          <w:rFonts w:ascii="Times New Roman" w:hAnsi="Times New Roman" w:cs="Times New Roman"/>
+          <w:sz w:val="20"/>
+          <w:szCs w:val="20"/>
+        </w:rPr>
+        <w:t xml:space="preserve"> М.Ю.</w:t>
       </w:r>
     </w:p>
     <w:p>
@@ -818,7 +942,25 @@
           <w:sz w:val="20"/>
           <w:szCs w:val="20"/>
         </w:rPr>
-        <w:t xml:space="preserve">- методической  комиссией  КФ  МГТУ им. Н.Э. Баумана </w:t>
+        <w:t xml:space="preserve">- </w:t>
+      </w:r>
+      <w:proofErr w:type="gramStart"/>
+      <w:r>
+        <w:rPr>
+          <w:rFonts w:ascii="Times New Roman" w:hAnsi="Times New Roman" w:cs="Times New Roman"/>
+          <w:sz w:val="20"/>
+          <w:szCs w:val="20"/>
+        </w:rPr>
+        <w:t>методической  комиссией</w:t>
+      </w:r>
+      <w:proofErr w:type="gramEnd"/>
+      <w:r>
+        <w:rPr>
+          <w:rFonts w:ascii="Times New Roman" w:hAnsi="Times New Roman" w:cs="Times New Roman"/>
+          <w:sz w:val="20"/>
+          <w:szCs w:val="20"/>
+        </w:rPr>
+        <w:t xml:space="preserve">  КФ  МГТУ им. Н.Э. Баумана </w:t>
       </w:r>
     </w:p>
     <w:p>
@@ -839,7 +981,25 @@
           <w:sz w:val="20"/>
           <w:szCs w:val="20"/>
         </w:rPr>
-        <w:t>протокол № ___  от   _________________    2018  г.</w:t>
+        <w:t>протокол № __</w:t>
+      </w:r>
+      <w:proofErr w:type="gramStart"/>
+      <w:r>
+        <w:rPr>
+          <w:rFonts w:ascii="Times New Roman" w:hAnsi="Times New Roman" w:cs="Times New Roman"/>
+          <w:sz w:val="20"/>
+          <w:szCs w:val="20"/>
+        </w:rPr>
+        <w:t>_  от</w:t>
+      </w:r>
+      <w:proofErr w:type="gramEnd"/>
+      <w:r>
+        <w:rPr>
+          <w:rFonts w:ascii="Times New Roman" w:hAnsi="Times New Roman" w:cs="Times New Roman"/>
+          <w:sz w:val="20"/>
+          <w:szCs w:val="20"/>
+        </w:rPr>
+        <w:t xml:space="preserve">   _________________    2018  г.</w:t>
       </w:r>
     </w:p>
     <w:p>
@@ -873,7 +1033,25 @@
           <w:sz w:val="20"/>
           <w:szCs w:val="20"/>
         </w:rPr>
-        <w:t xml:space="preserve">Председатель метод. комиссии ______________ д.э.н., профессор Перерва О.Л.                      </w:t>
+        <w:t xml:space="preserve">Председатель метод. комиссии ______________ д.э.н., профессор </w:t>
+      </w:r>
+      <w:proofErr w:type="spellStart"/>
+      <w:r>
+        <w:rPr>
+          <w:rFonts w:ascii="Times New Roman" w:hAnsi="Times New Roman" w:cs="Times New Roman"/>
+          <w:sz w:val="20"/>
+          <w:szCs w:val="20"/>
+        </w:rPr>
+        <w:t>Перерва</w:t>
+      </w:r>
+      <w:proofErr w:type="spellEnd"/>
+      <w:r>
+        <w:rPr>
+          <w:rFonts w:ascii="Times New Roman" w:hAnsi="Times New Roman" w:cs="Times New Roman"/>
+          <w:sz w:val="20"/>
+          <w:szCs w:val="20"/>
+        </w:rPr>
+        <w:t xml:space="preserve"> О.Л.                      </w:t>
       </w:r>
     </w:p>
     <w:p>
@@ -958,7 +1136,25 @@
           <w:sz w:val="20"/>
           <w:szCs w:val="20"/>
         </w:rPr>
-        <w:t>_______________   доцент, к.т.н. декан ЭИУК Адкин М.Ю.</w:t>
+        <w:t xml:space="preserve">_______________   доцент, к.т.н. декан ЭИУК </w:t>
+      </w:r>
+      <w:proofErr w:type="spellStart"/>
+      <w:r>
+        <w:rPr>
+          <w:rFonts w:ascii="Times New Roman" w:hAnsi="Times New Roman" w:cs="Times New Roman"/>
+          <w:sz w:val="20"/>
+          <w:szCs w:val="20"/>
+        </w:rPr>
+        <w:t>Адкин</w:t>
+      </w:r>
+      <w:proofErr w:type="spellEnd"/>
+      <w:r>
+        <w:rPr>
+          <w:rFonts w:ascii="Times New Roman" w:hAnsi="Times New Roman" w:cs="Times New Roman"/>
+          <w:sz w:val="20"/>
+          <w:szCs w:val="20"/>
+        </w:rPr>
+        <w:t xml:space="preserve"> М.Ю.</w:t>
       </w:r>
     </w:p>
     <w:p>
@@ -1029,7 +1225,25 @@
           <w:sz w:val="20"/>
           <w:szCs w:val="20"/>
         </w:rPr>
-        <w:t>________________ ассистент кафедры ЭИУ6-КФ  Жарова О. Ю.</w:t>
+        <w:t>________________ ассистент кафедры ЭИУ6-</w:t>
+      </w:r>
+      <w:proofErr w:type="gramStart"/>
+      <w:r>
+        <w:rPr>
+          <w:rFonts w:ascii="Times New Roman" w:hAnsi="Times New Roman" w:cs="Times New Roman"/>
+          <w:sz w:val="20"/>
+          <w:szCs w:val="20"/>
+        </w:rPr>
+        <w:t>КФ  Жарова</w:t>
+      </w:r>
+      <w:proofErr w:type="gramEnd"/>
+      <w:r>
+        <w:rPr>
+          <w:rFonts w:ascii="Times New Roman" w:hAnsi="Times New Roman" w:cs="Times New Roman"/>
+          <w:sz w:val="20"/>
+          <w:szCs w:val="20"/>
+        </w:rPr>
+        <w:t xml:space="preserve"> О. Ю.</w:t>
       </w:r>
     </w:p>
     <w:p>
@@ -1101,13 +1315,23 @@
           <w:szCs w:val="20"/>
         </w:rPr>
       </w:pPr>
+      <w:proofErr w:type="gramStart"/>
       <w:r>
         <w:rPr>
           <w:rFonts w:ascii="Times New Roman" w:hAnsi="Times New Roman" w:cs="Times New Roman"/>
           <w:sz w:val="20"/>
           <w:szCs w:val="20"/>
         </w:rPr>
-        <w:t>©  Калужский филиал МГТУ им. Н.Э. Баумана, 2018 г.</w:t>
+        <w:t>©  Калужский</w:t>
+      </w:r>
+      <w:proofErr w:type="gramEnd"/>
+      <w:r>
+        <w:rPr>
+          <w:rFonts w:ascii="Times New Roman" w:hAnsi="Times New Roman" w:cs="Times New Roman"/>
+          <w:sz w:val="20"/>
+          <w:szCs w:val="20"/>
+        </w:rPr>
+        <w:t xml:space="preserve"> филиал МГТУ им. Н.Э. Баумана, 2018 г.</w:t>
       </w:r>
     </w:p>
     <w:p>
@@ -1123,13 +1347,23 @@
           <w:szCs w:val="20"/>
         </w:rPr>
       </w:pPr>
+      <w:proofErr w:type="gramStart"/>
       <w:r>
         <w:rPr>
           <w:rFonts w:ascii="Times New Roman" w:hAnsi="Times New Roman" w:cs="Times New Roman"/>
           <w:sz w:val="20"/>
           <w:szCs w:val="20"/>
         </w:rPr>
-        <w:t>©  Жарова О.Ю., 2018г.</w:t>
+        <w:t>©  Жарова</w:t>
+      </w:r>
+      <w:proofErr w:type="gramEnd"/>
+      <w:r>
+        <w:rPr>
+          <w:rFonts w:ascii="Times New Roman" w:hAnsi="Times New Roman" w:cs="Times New Roman"/>
+          <w:sz w:val="20"/>
+          <w:szCs w:val="20"/>
+        </w:rPr>
+        <w:t xml:space="preserve"> О.Ю., 2018г.</w:t>
       </w:r>
     </w:p>
     <w:p>
@@ -3373,8 +3607,8 @@
           <w:rFonts w:ascii="Times New Roman" w:hAnsi="Times New Roman" w:cs="Times New Roman"/>
         </w:rPr>
       </w:pPr>
-      <w:bookmarkStart w:id="2" w:name="_Toc507169741"/>
-      <w:bookmarkStart w:id="3" w:name="_Toc507175128"/>
+      <w:bookmarkStart w:id="1" w:name="_Toc507169741"/>
+      <w:bookmarkStart w:id="2" w:name="_Toc507175128"/>
       <w:r>
         <w:rPr>
           <w:rFonts w:ascii="Times New Roman" w:hAnsi="Times New Roman" w:cs="Times New Roman"/>
@@ -3382,8 +3616,8 @@
         <w:lastRenderedPageBreak/>
         <w:t>Введение</w:t>
       </w:r>
+      <w:bookmarkEnd w:id="1"/>
       <w:bookmarkEnd w:id="2"/>
-      <w:bookmarkEnd w:id="3"/>
     </w:p>
     <w:p>
       <w:pPr>
@@ -3558,8 +3792,8 @@
           <w:rFonts w:ascii="Times New Roman" w:hAnsi="Times New Roman" w:cs="Times New Roman"/>
         </w:rPr>
       </w:pPr>
-      <w:bookmarkStart w:id="4" w:name="_Toc507169742"/>
-      <w:bookmarkStart w:id="5" w:name="_Toc507175129"/>
+      <w:bookmarkStart w:id="3" w:name="_Toc507169742"/>
+      <w:bookmarkStart w:id="4" w:name="_Toc507175129"/>
       <w:r>
         <w:rPr>
           <w:rFonts w:ascii="Times New Roman" w:hAnsi="Times New Roman" w:cs="Times New Roman"/>
@@ -3567,8 +3801,8 @@
         <w:lastRenderedPageBreak/>
         <w:t>Выполнение курсового проекта</w:t>
       </w:r>
+      <w:bookmarkEnd w:id="3"/>
       <w:bookmarkEnd w:id="4"/>
-      <w:bookmarkEnd w:id="5"/>
     </w:p>
     <w:p>
       <w:pPr>
@@ -3589,7 +3823,19 @@
         <w:rPr>
           <w:rFonts w:ascii="Times New Roman" w:hAnsi="Times New Roman" w:cs="Times New Roman"/>
         </w:rPr>
-        <w:t xml:space="preserve">Необходимо разработать АЛУ реализующее заданные команды. Для управления АЛУ в разрабатываемой схеме должен содержаться МПА и СК. Выборка операндов должна производиться из регистровой памяти. Способ адресации - регистровый. результат должен помещаться обратно в регистровую память, либо формировать признак в регистре признаков. Общая схема должна представлять собой упрощенную функциональную схему </w:t>
+        <w:t xml:space="preserve">Необходимо разработать АЛУ реализующее заданные команды. Для управления АЛУ в разрабатываемой схеме должен содержаться МПА и СК. Выборка операндов должна производиться из регистровой памяти. Способ адресации - регистровый. результат должен помещаться обратно в регистровую память, </w:t>
+      </w:r>
+      <w:r>
+        <w:rPr>
+          <w:rFonts w:ascii="Times New Roman" w:hAnsi="Times New Roman" w:cs="Times New Roman"/>
+        </w:rPr>
+        <w:t>либо формировать признак</w:t>
+      </w:r>
+      <w:r>
+        <w:rPr>
+          <w:rFonts w:ascii="Times New Roman" w:hAnsi="Times New Roman" w:cs="Times New Roman"/>
+        </w:rPr>
+        <w:t xml:space="preserve"> в регистре признаков. Общая схема должна представлять собой упрощенную функциональную схему </w:t>
       </w:r>
       <w:r>
         <w:rPr>
@@ -3647,29 +3893,37 @@
           <w:rFonts w:ascii="Times New Roman" w:hAnsi="Times New Roman" w:cs="Times New Roman"/>
         </w:rPr>
       </w:pPr>
-      <w:bookmarkStart w:id="6" w:name="_Toc507169743"/>
-      <w:bookmarkStart w:id="7" w:name="_Toc507175130"/>
+      <w:bookmarkStart w:id="5" w:name="_Toc507169743"/>
+      <w:bookmarkStart w:id="6" w:name="_Toc507175130"/>
       <w:r>
         <w:rPr>
           <w:rFonts w:ascii="Times New Roman" w:hAnsi="Times New Roman" w:cs="Times New Roman"/>
         </w:rPr>
         <w:t>Этапы работы</w:t>
       </w:r>
+      <w:bookmarkEnd w:id="5"/>
       <w:bookmarkEnd w:id="6"/>
+    </w:p>
+    <w:p>
+      <w:pPr>
+        <w:pStyle w:val="12"/>
+        <w:rPr>
+          <w:rFonts w:ascii="Times New Roman" w:hAnsi="Times New Roman" w:cs="Times New Roman"/>
+        </w:rPr>
+      </w:pPr>
+      <w:r>
+        <w:rPr>
+          <w:rFonts w:ascii="Times New Roman" w:hAnsi="Times New Roman" w:cs="Times New Roman"/>
+        </w:rPr>
+        <w:t>Этап 1: отдельные модели на каждую команду в среде моделирования.</w:t>
+      </w:r>
+      <w:bookmarkStart w:id="7" w:name="_GoBack"/>
       <w:bookmarkEnd w:id="7"/>
-    </w:p>
-    <w:p>
-      <w:pPr>
-        <w:pStyle w:val="12"/>
-        <w:rPr>
-          <w:rFonts w:ascii="Times New Roman" w:hAnsi="Times New Roman" w:cs="Times New Roman"/>
-        </w:rPr>
-      </w:pPr>
-      <w:r>
-        <w:rPr>
-          <w:rFonts w:ascii="Times New Roman" w:hAnsi="Times New Roman" w:cs="Times New Roman"/>
-        </w:rPr>
-        <w:t>Этап 1: отдельные модели на каждую команду в среде моделирования. Программы на языке ассемблер, для каждой команды. Исследовательская часть записки.</w:t>
+      <w:r>
+        <w:rPr>
+          <w:rFonts w:ascii="Times New Roman" w:hAnsi="Times New Roman" w:cs="Times New Roman"/>
+        </w:rPr>
+        <w:t xml:space="preserve"> Программы на языке ассемблер, для каждой команды. Исследовательская часть записки.</w:t>
       </w:r>
     </w:p>
     <w:p>
@@ -3866,7 +4120,21 @@
         <w:rPr>
           <w:rFonts w:ascii="Times New Roman" w:hAnsi="Times New Roman" w:cs="Times New Roman"/>
         </w:rPr>
-        <w:t xml:space="preserve"> общие теоретические сведения по теме курсовой работы  цель, задача и задание курсового проекта.</w:t>
+        <w:t xml:space="preserve"> общие теоретические сведения по теме курсовой </w:t>
+      </w:r>
+      <w:proofErr w:type="gramStart"/>
+      <w:r>
+        <w:rPr>
+          <w:rFonts w:ascii="Times New Roman" w:hAnsi="Times New Roman" w:cs="Times New Roman"/>
+        </w:rPr>
+        <w:t>работы  цель</w:t>
+      </w:r>
+      <w:proofErr w:type="gramEnd"/>
+      <w:r>
+        <w:rPr>
+          <w:rFonts w:ascii="Times New Roman" w:hAnsi="Times New Roman" w:cs="Times New Roman"/>
+        </w:rPr>
+        <w:t>, задача и задание курсового проекта.</w:t>
       </w:r>
     </w:p>
     <w:p>
@@ -3916,7 +4184,21 @@
         <w:rPr>
           <w:rFonts w:ascii="Times New Roman" w:hAnsi="Times New Roman" w:cs="Times New Roman"/>
         </w:rPr>
-        <w:t xml:space="preserve">1.2.  Выбор элементной базы. Выбор каждого элемента должен производиться на основе анализа двух аналогов. Аналог это микросхема, которая выполняет по меньшей мере те же действия, что и требуемый элемент. Ее функционал может включать дополнительные возможности, но не может быть заведомо ниже требуемого.  </w:t>
+        <w:t xml:space="preserve">1.2.  Выбор элементной базы. Выбор каждого элемента должен производиться на основе анализа двух аналогов. </w:t>
+      </w:r>
+      <w:proofErr w:type="gramStart"/>
+      <w:r>
+        <w:rPr>
+          <w:rFonts w:ascii="Times New Roman" w:hAnsi="Times New Roman" w:cs="Times New Roman"/>
+        </w:rPr>
+        <w:t>Аналог это</w:t>
+      </w:r>
+      <w:proofErr w:type="gramEnd"/>
+      <w:r>
+        <w:rPr>
+          <w:rFonts w:ascii="Times New Roman" w:hAnsi="Times New Roman" w:cs="Times New Roman"/>
+        </w:rPr>
+        <w:t xml:space="preserve"> микросхема, которая выполняет по меньшей мере те же действия, что и требуемый элемент. Ее функционал может включать дополнительные возможности, но не может быть заведомо ниже требуемого.  </w:t>
       </w:r>
     </w:p>
     <w:p>
@@ -3994,7 +4276,21 @@
         <w:rPr>
           <w:rFonts w:ascii="Times New Roman" w:hAnsi="Times New Roman" w:cs="Times New Roman"/>
         </w:rPr>
-        <w:t xml:space="preserve">3. Подробное описание принципов взаимодействия с моделью. Инструкции использования модели для каждой команды, а именно, каким образом и в какой генератор шаблонов можно ввести код операции и адреса операндов, в каком регистре формируется результат, и как его интерпретировать, если результат не конкретное число а признак. </w:t>
+        <w:t xml:space="preserve">3. Подробное описание принципов взаимодействия с моделью. Инструкции использования модели для каждой команды, а именно, каким образом и в какой генератор шаблонов можно ввести код операции и адреса операндов, в каком регистре формируется результат, и как его интерпретировать, если результат не конкретное </w:t>
+      </w:r>
+      <w:proofErr w:type="gramStart"/>
+      <w:r>
+        <w:rPr>
+          <w:rFonts w:ascii="Times New Roman" w:hAnsi="Times New Roman" w:cs="Times New Roman"/>
+        </w:rPr>
+        <w:t>число</w:t>
+      </w:r>
+      <w:proofErr w:type="gramEnd"/>
+      <w:r>
+        <w:rPr>
+          <w:rFonts w:ascii="Times New Roman" w:hAnsi="Times New Roman" w:cs="Times New Roman"/>
+        </w:rPr>
+        <w:t xml:space="preserve"> а признак. </w:t>
       </w:r>
     </w:p>
     <w:p>
@@ -4156,7 +4452,21 @@
         <w:rPr>
           <w:rFonts w:ascii="Times New Roman" w:hAnsi="Times New Roman" w:cs="Times New Roman"/>
         </w:rPr>
-        <w:t xml:space="preserve">-01 90;   где </w:t>
+        <w:t xml:space="preserve">-01 </w:t>
+      </w:r>
+      <w:proofErr w:type="gramStart"/>
+      <w:r>
+        <w:rPr>
+          <w:rFonts w:ascii="Times New Roman" w:hAnsi="Times New Roman" w:cs="Times New Roman"/>
+        </w:rPr>
+        <w:t xml:space="preserve">90;   </w:t>
+      </w:r>
+      <w:proofErr w:type="gramEnd"/>
+      <w:r>
+        <w:rPr>
+          <w:rFonts w:ascii="Times New Roman" w:hAnsi="Times New Roman" w:cs="Times New Roman"/>
+        </w:rPr>
+        <w:t xml:space="preserve">где </w:t>
       </w:r>
       <w:r>
         <w:rPr>
@@ -4197,11 +4507,33 @@
           <w:rFonts w:ascii="Times New Roman" w:hAnsi="Times New Roman" w:cs="Times New Roman"/>
         </w:rPr>
       </w:pPr>
-      <w:r>
-        <w:rPr>
-          <w:rFonts w:ascii="Times New Roman" w:hAnsi="Times New Roman" w:cs="Times New Roman"/>
-        </w:rPr>
-        <w:t>Моделирование  работы схемы  ( общая схема из среды моделирования  Proteus) - 1 лист формата А2 (подпись на штампе КР.</w:t>
+      <w:proofErr w:type="gramStart"/>
+      <w:r>
+        <w:rPr>
+          <w:rFonts w:ascii="Times New Roman" w:hAnsi="Times New Roman" w:cs="Times New Roman"/>
+        </w:rPr>
+        <w:t>Моделирование  работы</w:t>
+      </w:r>
+      <w:proofErr w:type="gramEnd"/>
+      <w:r>
+        <w:rPr>
+          <w:rFonts w:ascii="Times New Roman" w:hAnsi="Times New Roman" w:cs="Times New Roman"/>
+        </w:rPr>
+        <w:t xml:space="preserve"> схемы  ( общая схема из среды моделирования  </w:t>
+      </w:r>
+      <w:proofErr w:type="spellStart"/>
+      <w:r>
+        <w:rPr>
+          <w:rFonts w:ascii="Times New Roman" w:hAnsi="Times New Roman" w:cs="Times New Roman"/>
+        </w:rPr>
+        <w:t>Proteus</w:t>
+      </w:r>
+      <w:proofErr w:type="spellEnd"/>
+      <w:r>
+        <w:rPr>
+          <w:rFonts w:ascii="Times New Roman" w:hAnsi="Times New Roman" w:cs="Times New Roman"/>
+        </w:rPr>
+        <w:t>) - 1 лист формата А2 (подпись на штампе КР.</w:t>
       </w:r>
       <w:r>
         <w:rPr>
@@ -4233,7 +4565,21 @@
         <w:rPr>
           <w:rFonts w:ascii="Times New Roman" w:hAnsi="Times New Roman" w:cs="Times New Roman"/>
         </w:rPr>
-        <w:t>Схема электрическая принципиальная (ГОСТ 2.743-91)- 1 лист формата  А1-А0 (подпись на штампе  КР.</w:t>
+        <w:t xml:space="preserve">Схема электрическая принципиальная (ГОСТ 2.743-91)- 1 лист </w:t>
+      </w:r>
+      <w:proofErr w:type="gramStart"/>
+      <w:r>
+        <w:rPr>
+          <w:rFonts w:ascii="Times New Roman" w:hAnsi="Times New Roman" w:cs="Times New Roman"/>
+        </w:rPr>
+        <w:t>формата  А</w:t>
+      </w:r>
+      <w:proofErr w:type="gramEnd"/>
+      <w:r>
+        <w:rPr>
+          <w:rFonts w:ascii="Times New Roman" w:hAnsi="Times New Roman" w:cs="Times New Roman"/>
+        </w:rPr>
+        <w:t>1-А0 (подпись на штампе  КР.</w:t>
       </w:r>
       <w:r>
         <w:rPr>
@@ -4265,8 +4611,16 @@
         <w:rPr>
           <w:rFonts w:ascii="Times New Roman" w:hAnsi="Times New Roman" w:cs="Times New Roman"/>
         </w:rPr>
-        <w:t>Алгоритмы работы команд  (</w:t>
-      </w:r>
+        <w:t xml:space="preserve">Алгоритмы работы </w:t>
+      </w:r>
+      <w:proofErr w:type="gramStart"/>
+      <w:r>
+        <w:rPr>
+          <w:rFonts w:ascii="Times New Roman" w:hAnsi="Times New Roman" w:cs="Times New Roman"/>
+        </w:rPr>
+        <w:t>команд  (</w:t>
+      </w:r>
+      <w:proofErr w:type="gramEnd"/>
       <w:r>
         <w:rPr>
           <w:rStyle w:val="ac"/>
@@ -4314,7 +4668,14 @@
         <w:rPr>
           <w:rFonts w:ascii="Times New Roman" w:hAnsi="Times New Roman" w:cs="Times New Roman"/>
         </w:rPr>
-        <w:t>Перечень элементов - А4 (подпись на штампе  КР.</w:t>
+        <w:t xml:space="preserve">Перечень элементов - А4 (подпись на </w:t>
+      </w:r>
+      <w:proofErr w:type="gramStart"/>
+      <w:r>
+        <w:rPr>
+          <w:rFonts w:ascii="Times New Roman" w:hAnsi="Times New Roman" w:cs="Times New Roman"/>
+        </w:rPr>
+        <w:t>штампе  КР.</w:t>
       </w:r>
       <w:r>
         <w:rPr>
@@ -4323,6 +4684,7 @@
         </w:rPr>
         <w:t>NNNYY</w:t>
       </w:r>
+      <w:proofErr w:type="gramEnd"/>
       <w:r>
         <w:rPr>
           <w:rFonts w:ascii="Times New Roman" w:hAnsi="Times New Roman" w:cs="Times New Roman"/>
@@ -4437,7 +4799,21 @@
         <w:rPr>
           <w:rFonts w:ascii="Times New Roman" w:hAnsi="Times New Roman" w:cs="Times New Roman"/>
         </w:rPr>
-        <w:t xml:space="preserve">Арифметико-логическое  устройство  (АЛУ)  предназначено  для арифметической и логической обработки данных. </w:t>
+        <w:t>Арифметико-</w:t>
+      </w:r>
+      <w:proofErr w:type="gramStart"/>
+      <w:r>
+        <w:rPr>
+          <w:rFonts w:ascii="Times New Roman" w:hAnsi="Times New Roman" w:cs="Times New Roman"/>
+        </w:rPr>
+        <w:t>логическое  устройство</w:t>
+      </w:r>
+      <w:proofErr w:type="gramEnd"/>
+      <w:r>
+        <w:rPr>
+          <w:rFonts w:ascii="Times New Roman" w:hAnsi="Times New Roman" w:cs="Times New Roman"/>
+        </w:rPr>
+        <w:t xml:space="preserve">  (АЛУ)  предназначено  для арифметической и логической обработки данных. </w:t>
       </w:r>
     </w:p>
     <w:p>
@@ -4588,41 +4964,99 @@
           <w:rFonts w:ascii="Times New Roman" w:hAnsi="Times New Roman" w:cs="Times New Roman"/>
         </w:rPr>
       </w:pPr>
+      <w:proofErr w:type="gramStart"/>
       <w:r>
         <w:rPr>
           <w:rFonts w:ascii="Times New Roman" w:hAnsi="Times New Roman" w:cs="Times New Roman"/>
           <w:b/>
           <w:bCs/>
         </w:rPr>
-        <w:t>Операционный  блок  (ОПБ)</w:t>
-      </w:r>
-      <w:r>
-        <w:rPr>
-          <w:rFonts w:ascii="Times New Roman" w:hAnsi="Times New Roman" w:cs="Times New Roman"/>
-        </w:rPr>
-        <w:t xml:space="preserve">  непосредственно  выполняет  арифметические  и логические  операции  над  данными.  Выбор  конкретной  операции  из  возможного  списка определяется КОп команды (поступает из ДКОп). В действительности КОп сначала преобразуется в МПА в иную форму, затем из МПА поступает в АЛУ. ОПБ современных АЛУ  представляют  собой  комбинационные  схемы,  то  есть  не  обладают  внутренней памятью и до момента сохранения результата операнды должны присутствовать на входе ОПБ. </w:t>
-      </w:r>
-    </w:p>
-    <w:p>
-      <w:pPr>
-        <w:pStyle w:val="12"/>
-        <w:rPr>
-          <w:rFonts w:ascii="Times New Roman" w:hAnsi="Times New Roman" w:cs="Times New Roman"/>
-        </w:rPr>
-      </w:pPr>
+        <w:t>Операционный  блок</w:t>
+      </w:r>
+      <w:proofErr w:type="gramEnd"/>
       <w:r>
         <w:rPr>
           <w:rFonts w:ascii="Times New Roman" w:hAnsi="Times New Roman" w:cs="Times New Roman"/>
           <w:b/>
           <w:bCs/>
         </w:rPr>
-        <w:t>Регистры операндов (PX, PY)</w:t>
-      </w:r>
-      <w:r>
-        <w:rPr>
-          <w:rFonts w:ascii="Times New Roman" w:hAnsi="Times New Roman" w:cs="Times New Roman"/>
-        </w:rPr>
-        <w:t xml:space="preserve"> обеспечивают сохранение операндов на входе ОПБ до получения результата операции и его записи. </w:t>
+        <w:t xml:space="preserve">  (ОПБ)</w:t>
+      </w:r>
+      <w:r>
+        <w:rPr>
+          <w:rFonts w:ascii="Times New Roman" w:hAnsi="Times New Roman" w:cs="Times New Roman"/>
+        </w:rPr>
+        <w:t xml:space="preserve">  непосредственно  выполняет  арифметические  и логические  операции  над  данными.  </w:t>
+      </w:r>
+      <w:proofErr w:type="gramStart"/>
+      <w:r>
+        <w:rPr>
+          <w:rFonts w:ascii="Times New Roman" w:hAnsi="Times New Roman" w:cs="Times New Roman"/>
+        </w:rPr>
+        <w:t>Выбор  конкретной</w:t>
+      </w:r>
+      <w:proofErr w:type="gramEnd"/>
+      <w:r>
+        <w:rPr>
+          <w:rFonts w:ascii="Times New Roman" w:hAnsi="Times New Roman" w:cs="Times New Roman"/>
+        </w:rPr>
+        <w:t xml:space="preserve">  операции  из  возможного  списка определяется </w:t>
+      </w:r>
+      <w:proofErr w:type="spellStart"/>
+      <w:r>
+        <w:rPr>
+          <w:rFonts w:ascii="Times New Roman" w:hAnsi="Times New Roman" w:cs="Times New Roman"/>
+        </w:rPr>
+        <w:t>КОп</w:t>
+      </w:r>
+      <w:proofErr w:type="spellEnd"/>
+      <w:r>
+        <w:rPr>
+          <w:rFonts w:ascii="Times New Roman" w:hAnsi="Times New Roman" w:cs="Times New Roman"/>
+        </w:rPr>
+        <w:t xml:space="preserve"> команды (поступает из </w:t>
+      </w:r>
+      <w:proofErr w:type="spellStart"/>
+      <w:r>
+        <w:rPr>
+          <w:rFonts w:ascii="Times New Roman" w:hAnsi="Times New Roman" w:cs="Times New Roman"/>
+        </w:rPr>
+        <w:t>ДКОп</w:t>
+      </w:r>
+      <w:proofErr w:type="spellEnd"/>
+      <w:r>
+        <w:rPr>
+          <w:rFonts w:ascii="Times New Roman" w:hAnsi="Times New Roman" w:cs="Times New Roman"/>
+        </w:rPr>
+        <w:t xml:space="preserve">). В действительности </w:t>
+      </w:r>
+      <w:proofErr w:type="spellStart"/>
+      <w:r>
+        <w:rPr>
+          <w:rFonts w:ascii="Times New Roman" w:hAnsi="Times New Roman" w:cs="Times New Roman"/>
+        </w:rPr>
+        <w:t>КОп</w:t>
+      </w:r>
+      <w:proofErr w:type="spellEnd"/>
+      <w:r>
+        <w:rPr>
+          <w:rFonts w:ascii="Times New Roman" w:hAnsi="Times New Roman" w:cs="Times New Roman"/>
+        </w:rPr>
+        <w:t xml:space="preserve"> сначала преобразуется в МПА в иную форму, затем из МПА поступает в АЛУ. ОПБ современных </w:t>
+      </w:r>
+      <w:proofErr w:type="gramStart"/>
+      <w:r>
+        <w:rPr>
+          <w:rFonts w:ascii="Times New Roman" w:hAnsi="Times New Roman" w:cs="Times New Roman"/>
+        </w:rPr>
+        <w:t>АЛУ  представляют</w:t>
+      </w:r>
+      <w:proofErr w:type="gramEnd"/>
+      <w:r>
+        <w:rPr>
+          <w:rFonts w:ascii="Times New Roman" w:hAnsi="Times New Roman" w:cs="Times New Roman"/>
+        </w:rPr>
+        <w:t xml:space="preserve">  собой  комбинационные  схемы,  то  есть  не  обладают  внутренней памятью и до момента сохранения результата операнды должны присутствовать на входе ОПБ. </w:t>
       </w:r>
     </w:p>
     <w:p>
@@ -4638,20 +5072,13 @@
           <w:b/>
           <w:bCs/>
         </w:rPr>
-        <w:t>Регистр  признаков  (РПрз)</w:t>
-      </w:r>
-      <w:r>
-        <w:rPr>
-          <w:rFonts w:ascii="Times New Roman" w:hAnsi="Times New Roman" w:cs="Times New Roman"/>
-        </w:rPr>
-        <w:t xml:space="preserve">  предназначен  для  фиксации  и  </w:t>
-      </w:r>
-      <w:r>
-        <w:rPr>
-          <w:rFonts w:ascii="Times New Roman" w:hAnsi="Times New Roman" w:cs="Times New Roman"/>
-        </w:rPr>
-        <w:lastRenderedPageBreak/>
-        <w:t xml:space="preserve">хранения  признаков (флагов)  результата  последней  выполненной  операции.  Формирование  флагов осуществляется  блоком  формирования  состояний  РПрз,  который  может  либо  входить  в состав ОПБ, либо реализуется в виде внешней схемы, расположенной между ОПБ и РПрз. </w:t>
+        <w:t>Регистры операндов (PX, PY)</w:t>
+      </w:r>
+      <w:r>
+        <w:rPr>
+          <w:rFonts w:ascii="Times New Roman" w:hAnsi="Times New Roman" w:cs="Times New Roman"/>
+        </w:rPr>
+        <w:t xml:space="preserve"> обеспечивают сохранение операндов на входе ОПБ до получения результата операции и его записи. </w:t>
       </w:r>
     </w:p>
     <w:p>
@@ -4661,41 +5088,172 @@
           <w:rFonts w:ascii="Times New Roman" w:hAnsi="Times New Roman" w:cs="Times New Roman"/>
         </w:rPr>
       </w:pPr>
+      <w:proofErr w:type="gramStart"/>
       <w:r>
         <w:rPr>
           <w:rFonts w:ascii="Times New Roman" w:hAnsi="Times New Roman" w:cs="Times New Roman"/>
           <w:b/>
           <w:bCs/>
         </w:rPr>
-        <w:t>Аккумулятор (Акк)</w:t>
-      </w:r>
-      <w:r>
-        <w:rPr>
-          <w:rFonts w:ascii="Times New Roman" w:hAnsi="Times New Roman" w:cs="Times New Roman"/>
-        </w:rPr>
-        <w:t xml:space="preserve"> содержит один из операндов, участвующих в операции. В него же помещается результат выполнения операции. </w:t>
-      </w:r>
-    </w:p>
-    <w:p>
-      <w:pPr>
-        <w:pStyle w:val="12"/>
-        <w:rPr>
-          <w:rFonts w:ascii="Times New Roman" w:hAnsi="Times New Roman" w:cs="Times New Roman"/>
-        </w:rPr>
-      </w:pPr>
+        <w:t>Регистр  признаков</w:t>
+      </w:r>
+      <w:proofErr w:type="gramEnd"/>
       <w:r>
         <w:rPr>
           <w:rFonts w:ascii="Times New Roman" w:hAnsi="Times New Roman" w:cs="Times New Roman"/>
           <w:b/>
           <w:bCs/>
         </w:rPr>
+        <w:t xml:space="preserve">  (</w:t>
+      </w:r>
+      <w:proofErr w:type="spellStart"/>
+      <w:r>
+        <w:rPr>
+          <w:rFonts w:ascii="Times New Roman" w:hAnsi="Times New Roman" w:cs="Times New Roman"/>
+          <w:b/>
+          <w:bCs/>
+        </w:rPr>
+        <w:t>РПрз</w:t>
+      </w:r>
+      <w:proofErr w:type="spellEnd"/>
+      <w:r>
+        <w:rPr>
+          <w:rFonts w:ascii="Times New Roman" w:hAnsi="Times New Roman" w:cs="Times New Roman"/>
+          <w:b/>
+          <w:bCs/>
+        </w:rPr>
+        <w:t>)</w:t>
+      </w:r>
+      <w:r>
+        <w:rPr>
+          <w:rFonts w:ascii="Times New Roman" w:hAnsi="Times New Roman" w:cs="Times New Roman"/>
+        </w:rPr>
+        <w:t xml:space="preserve">  предназначен  для  фиксации  и  </w:t>
+      </w:r>
+      <w:r>
+        <w:rPr>
+          <w:rFonts w:ascii="Times New Roman" w:hAnsi="Times New Roman" w:cs="Times New Roman"/>
+        </w:rPr>
+        <w:lastRenderedPageBreak/>
+        <w:t xml:space="preserve">хранения  признаков (флагов)  результата  последней  выполненной  операции.  </w:t>
+      </w:r>
+      <w:proofErr w:type="gramStart"/>
+      <w:r>
+        <w:rPr>
+          <w:rFonts w:ascii="Times New Roman" w:hAnsi="Times New Roman" w:cs="Times New Roman"/>
+        </w:rPr>
+        <w:t>Формирование  флагов</w:t>
+      </w:r>
+      <w:proofErr w:type="gramEnd"/>
+      <w:r>
+        <w:rPr>
+          <w:rFonts w:ascii="Times New Roman" w:hAnsi="Times New Roman" w:cs="Times New Roman"/>
+        </w:rPr>
+        <w:t xml:space="preserve"> осуществляется  блоком  формирования  состояний  </w:t>
+      </w:r>
+      <w:proofErr w:type="spellStart"/>
+      <w:r>
+        <w:rPr>
+          <w:rFonts w:ascii="Times New Roman" w:hAnsi="Times New Roman" w:cs="Times New Roman"/>
+        </w:rPr>
+        <w:t>РПрз</w:t>
+      </w:r>
+      <w:proofErr w:type="spellEnd"/>
+      <w:r>
+        <w:rPr>
+          <w:rFonts w:ascii="Times New Roman" w:hAnsi="Times New Roman" w:cs="Times New Roman"/>
+        </w:rPr>
+        <w:t xml:space="preserve">,  который  может  либо  входить  в состав ОПБ, либо реализуется в виде внешней схемы, расположенной между ОПБ и </w:t>
+      </w:r>
+      <w:proofErr w:type="spellStart"/>
+      <w:r>
+        <w:rPr>
+          <w:rFonts w:ascii="Times New Roman" w:hAnsi="Times New Roman" w:cs="Times New Roman"/>
+        </w:rPr>
+        <w:t>РПрз</w:t>
+      </w:r>
+      <w:proofErr w:type="spellEnd"/>
+      <w:r>
+        <w:rPr>
+          <w:rFonts w:ascii="Times New Roman" w:hAnsi="Times New Roman" w:cs="Times New Roman"/>
+        </w:rPr>
+        <w:t xml:space="preserve">. </w:t>
+      </w:r>
+    </w:p>
+    <w:p>
+      <w:pPr>
+        <w:pStyle w:val="12"/>
+        <w:rPr>
+          <w:rFonts w:ascii="Times New Roman" w:hAnsi="Times New Roman" w:cs="Times New Roman"/>
+        </w:rPr>
+      </w:pPr>
+      <w:r>
+        <w:rPr>
+          <w:rFonts w:ascii="Times New Roman" w:hAnsi="Times New Roman" w:cs="Times New Roman"/>
+          <w:b/>
+          <w:bCs/>
+        </w:rPr>
+        <w:t>Аккумулятор (</w:t>
+      </w:r>
+      <w:proofErr w:type="spellStart"/>
+      <w:r>
+        <w:rPr>
+          <w:rFonts w:ascii="Times New Roman" w:hAnsi="Times New Roman" w:cs="Times New Roman"/>
+          <w:b/>
+          <w:bCs/>
+        </w:rPr>
+        <w:t>Акк</w:t>
+      </w:r>
+      <w:proofErr w:type="spellEnd"/>
+      <w:r>
+        <w:rPr>
+          <w:rFonts w:ascii="Times New Roman" w:hAnsi="Times New Roman" w:cs="Times New Roman"/>
+          <w:b/>
+          <w:bCs/>
+        </w:rPr>
+        <w:t>)</w:t>
+      </w:r>
+      <w:r>
+        <w:rPr>
+          <w:rFonts w:ascii="Times New Roman" w:hAnsi="Times New Roman" w:cs="Times New Roman"/>
+        </w:rPr>
+        <w:t xml:space="preserve"> содержит один из операндов, участвующих в операции. В него же помещается результат выполнения операции. </w:t>
+      </w:r>
+    </w:p>
+    <w:p>
+      <w:pPr>
+        <w:pStyle w:val="12"/>
+        <w:rPr>
+          <w:rFonts w:ascii="Times New Roman" w:hAnsi="Times New Roman" w:cs="Times New Roman"/>
+        </w:rPr>
+      </w:pPr>
+      <w:r>
+        <w:rPr>
+          <w:rFonts w:ascii="Times New Roman" w:hAnsi="Times New Roman" w:cs="Times New Roman"/>
+          <w:b/>
+          <w:bCs/>
+        </w:rPr>
         <w:t>Основная память (ОП).</w:t>
       </w:r>
       <w:r>
         <w:rPr>
           <w:rFonts w:ascii="Times New Roman" w:hAnsi="Times New Roman" w:cs="Times New Roman"/>
         </w:rPr>
-        <w:t xml:space="preserve"> Вне зависимости от типа используемых СБИС ячейка ОП  представляет  собой  массив  запоминающих  элементов  (ЗЭ),  способных  хранить единицу информации, как правило, в виде одного байта. </w:t>
+        <w:t xml:space="preserve"> Вне зависимости от типа используемых СБИС ячейка </w:t>
+      </w:r>
+      <w:proofErr w:type="gramStart"/>
+      <w:r>
+        <w:rPr>
+          <w:rFonts w:ascii="Times New Roman" w:hAnsi="Times New Roman" w:cs="Times New Roman"/>
+        </w:rPr>
+        <w:t>ОП  представляет</w:t>
+      </w:r>
+      <w:proofErr w:type="gramEnd"/>
+      <w:r>
+        <w:rPr>
+          <w:rFonts w:ascii="Times New Roman" w:hAnsi="Times New Roman" w:cs="Times New Roman"/>
+        </w:rPr>
+        <w:t xml:space="preserve">  собой  массив  запоминающих  элементов  (ЗЭ),  способных  хранить единицу информации, как правило, в виде одного байта. </w:t>
       </w:r>
     </w:p>
     <w:p>
@@ -4705,11 +5263,47 @@
           <w:rFonts w:ascii="Times New Roman" w:hAnsi="Times New Roman" w:cs="Times New Roman"/>
         </w:rPr>
       </w:pPr>
-      <w:r>
-        <w:rPr>
-          <w:rFonts w:ascii="Times New Roman" w:hAnsi="Times New Roman" w:cs="Times New Roman"/>
-        </w:rPr>
-        <w:t xml:space="preserve">Все  ячейки  ОП  являются  адресуемыми  и  организованы  в  виде  матрицы.  Выбор определенной  ячейки  осуществляется  подачей  разрешающих  сигналов  на соответствующую  строку  и  столбец  этой  матрицы.  Это  обеспечивается  дешифратором адреса  памяти,  преобразующим  адрес  ячейки  из  РАП  в  разрешающие  сигналы, подаваемые в горизонтальную и вертикальную линии матрицы, на пересечении которых и находится ячейка. </w:t>
+      <w:proofErr w:type="gramStart"/>
+      <w:r>
+        <w:rPr>
+          <w:rFonts w:ascii="Times New Roman" w:hAnsi="Times New Roman" w:cs="Times New Roman"/>
+        </w:rPr>
+        <w:t>Все  ячейки</w:t>
+      </w:r>
+      <w:proofErr w:type="gramEnd"/>
+      <w:r>
+        <w:rPr>
+          <w:rFonts w:ascii="Times New Roman" w:hAnsi="Times New Roman" w:cs="Times New Roman"/>
+        </w:rPr>
+        <w:t xml:space="preserve">  ОП  являются  адресуемыми  и  организованы  в  виде  матрицы.  Выбор </w:t>
+      </w:r>
+      <w:proofErr w:type="gramStart"/>
+      <w:r>
+        <w:rPr>
+          <w:rFonts w:ascii="Times New Roman" w:hAnsi="Times New Roman" w:cs="Times New Roman"/>
+        </w:rPr>
+        <w:t>определенной  ячейки</w:t>
+      </w:r>
+      <w:proofErr w:type="gramEnd"/>
+      <w:r>
+        <w:rPr>
+          <w:rFonts w:ascii="Times New Roman" w:hAnsi="Times New Roman" w:cs="Times New Roman"/>
+        </w:rPr>
+        <w:t xml:space="preserve">  осуществляется  подачей  разрешающих  сигналов  на соответствующую  строку  и  столбец  этой  матрицы.  </w:t>
+      </w:r>
+      <w:proofErr w:type="gramStart"/>
+      <w:r>
+        <w:rPr>
+          <w:rFonts w:ascii="Times New Roman" w:hAnsi="Times New Roman" w:cs="Times New Roman"/>
+        </w:rPr>
+        <w:t>Это  обеспечивается</w:t>
+      </w:r>
+      <w:proofErr w:type="gramEnd"/>
+      <w:r>
+        <w:rPr>
+          <w:rFonts w:ascii="Times New Roman" w:hAnsi="Times New Roman" w:cs="Times New Roman"/>
+        </w:rPr>
+        <w:t xml:space="preserve">  дешифратором адреса  памяти,  преобразующим  адрес  ячейки  из  РАП  в  разрешающие  сигналы, подаваемые в горизонтальную и вертикальную линии матрицы, на пересечении которых и находится ячейка. </w:t>
       </w:r>
     </w:p>
     <w:p>
@@ -4723,7 +5317,21 @@
         <w:rPr>
           <w:rFonts w:ascii="Times New Roman" w:hAnsi="Times New Roman" w:cs="Times New Roman"/>
         </w:rPr>
-        <w:t>ОП реализуется на базе нескольких СБИС. Процесс обращения к ячейке состоит из выбора  нужной  микросхемы  (на  основании  старших  разрядов)  и  выбора  ячейки  внутри этой микросхемы (на основании младших разрядов).</w:t>
+        <w:t xml:space="preserve">ОП реализуется на базе нескольких СБИС. Процесс обращения к ячейке состоит из </w:t>
+      </w:r>
+      <w:proofErr w:type="gramStart"/>
+      <w:r>
+        <w:rPr>
+          <w:rFonts w:ascii="Times New Roman" w:hAnsi="Times New Roman" w:cs="Times New Roman"/>
+        </w:rPr>
+        <w:t>выбора  нужной</w:t>
+      </w:r>
+      <w:proofErr w:type="gramEnd"/>
+      <w:r>
+        <w:rPr>
+          <w:rFonts w:ascii="Times New Roman" w:hAnsi="Times New Roman" w:cs="Times New Roman"/>
+        </w:rPr>
+        <w:t xml:space="preserve">  микросхемы  (на  основании  старших  разрядов)  и  выбора  ячейки  внутри этой микросхемы (на основании младших разрядов).</w:t>
       </w:r>
     </w:p>
     <w:p>
@@ -4753,11 +5361,19 @@
           <w:rFonts w:ascii="Times New Roman" w:hAnsi="Times New Roman" w:cs="Times New Roman"/>
         </w:rPr>
       </w:pPr>
-      <w:r>
-        <w:rPr>
-          <w:rFonts w:ascii="Times New Roman" w:hAnsi="Times New Roman" w:cs="Times New Roman"/>
-        </w:rPr>
-        <w:t xml:space="preserve">Тип  ОПБ  магистрального  ОПУ  определяется  способом  обработки  данных. </w:t>
+      <w:proofErr w:type="gramStart"/>
+      <w:r>
+        <w:rPr>
+          <w:rFonts w:ascii="Times New Roman" w:hAnsi="Times New Roman" w:cs="Times New Roman"/>
+        </w:rPr>
+        <w:t>Тип  ОПБ</w:t>
+      </w:r>
+      <w:proofErr w:type="gramEnd"/>
+      <w:r>
+        <w:rPr>
+          <w:rFonts w:ascii="Times New Roman" w:hAnsi="Times New Roman" w:cs="Times New Roman"/>
+        </w:rPr>
+        <w:t xml:space="preserve">  магистрального  ОПУ  определяется  способом  обработки  данных. </w:t>
       </w:r>
     </w:p>
     <w:p>
@@ -4767,18 +5383,68 @@
           <w:rFonts w:ascii="Times New Roman" w:hAnsi="Times New Roman" w:cs="Times New Roman"/>
         </w:rPr>
       </w:pPr>
-      <w:r>
-        <w:rPr>
-          <w:rFonts w:ascii="Times New Roman" w:hAnsi="Times New Roman" w:cs="Times New Roman"/>
-        </w:rPr>
-        <w:t xml:space="preserve">Различают  ОПБ  последовательного  и  параллельного  типа.  В  первом  случае  операции осуществляются последовательно над всеми разрядами, побитно поступающими на входы ОПБ.  Бит  переноса,  возникающий  при  этом,  учитывается  при  обработке  следующего разряда операнда. Результат побитно </w:t>
+      <w:proofErr w:type="gramStart"/>
+      <w:r>
+        <w:rPr>
+          <w:rFonts w:ascii="Times New Roman" w:hAnsi="Times New Roman" w:cs="Times New Roman"/>
+        </w:rPr>
+        <w:t>Различают  ОПБ</w:t>
+      </w:r>
+      <w:proofErr w:type="gramEnd"/>
+      <w:r>
+        <w:rPr>
+          <w:rFonts w:ascii="Times New Roman" w:hAnsi="Times New Roman" w:cs="Times New Roman"/>
+        </w:rPr>
+        <w:t xml:space="preserve">  последовательного  и  параллельного  типа.  </w:t>
+      </w:r>
+      <w:proofErr w:type="gramStart"/>
+      <w:r>
+        <w:rPr>
+          <w:rFonts w:ascii="Times New Roman" w:hAnsi="Times New Roman" w:cs="Times New Roman"/>
+        </w:rPr>
+        <w:t>В  первом</w:t>
+      </w:r>
+      <w:proofErr w:type="gramEnd"/>
+      <w:r>
+        <w:rPr>
+          <w:rFonts w:ascii="Times New Roman" w:hAnsi="Times New Roman" w:cs="Times New Roman"/>
+        </w:rPr>
+        <w:t xml:space="preserve">  случае  операции осуществляются последовательно над всеми разрядами, побитно поступающими на входы ОПБ.  </w:t>
+      </w:r>
+      <w:proofErr w:type="gramStart"/>
+      <w:r>
+        <w:rPr>
+          <w:rFonts w:ascii="Times New Roman" w:hAnsi="Times New Roman" w:cs="Times New Roman"/>
+        </w:rPr>
+        <w:t>Бит  переноса</w:t>
+      </w:r>
+      <w:proofErr w:type="gramEnd"/>
+      <w:r>
+        <w:rPr>
+          <w:rFonts w:ascii="Times New Roman" w:hAnsi="Times New Roman" w:cs="Times New Roman"/>
+        </w:rPr>
+        <w:t xml:space="preserve">,  возникающий  при  этом,  учитывается  при  обработке  следующего разряда операнда. Результат побитно заносится в </w:t>
       </w:r>
       <w:r>
         <w:rPr>
           <w:rFonts w:ascii="Times New Roman" w:hAnsi="Times New Roman" w:cs="Times New Roman"/>
         </w:rPr>
         <w:lastRenderedPageBreak/>
-        <w:t xml:space="preserve">заносится в выходной регистр, предыдущее значение которого сдвигается на один разряд. За n циклов в выходном регистре формируется слово результата, где каждый разряд занимает предназначенную для него позицию. Во втором случае операции над всеми разрядами операнда осуществляются побитно параллельно. На практике часто используют альтернативный параллельно-последовательный вариант, при котором слово разбивается на группы (по 2, 4 или 8) разрядов, обработка этих разрядов внутри  группы  осуществляется  параллельно,  а  сами  группы  обрабатываются последовательно. </w:t>
+        <w:t xml:space="preserve">выходной регистр, предыдущее значение которого сдвигается на один разряд. За n циклов в выходном регистре формируется слово результата, где каждый разряд занимает предназначенную для него позицию. Во втором случае операции над всеми разрядами операнда осуществляются побитно параллельно. На практике часто используют альтернативный параллельно-последовательный вариант, при котором слово разбивается на группы (по 2, 4 или 8) разрядов, обработка этих разрядов </w:t>
+      </w:r>
+      <w:proofErr w:type="gramStart"/>
+      <w:r>
+        <w:rPr>
+          <w:rFonts w:ascii="Times New Roman" w:hAnsi="Times New Roman" w:cs="Times New Roman"/>
+        </w:rPr>
+        <w:t>внутри  группы</w:t>
+      </w:r>
+      <w:proofErr w:type="gramEnd"/>
+      <w:r>
+        <w:rPr>
+          <w:rFonts w:ascii="Times New Roman" w:hAnsi="Times New Roman" w:cs="Times New Roman"/>
+        </w:rPr>
+        <w:t xml:space="preserve">  осуществляется  параллельно,  а  сами  группы  обрабатываются последовательно. </w:t>
       </w:r>
     </w:p>
     <w:p>
@@ -4792,7 +5458,63 @@
         <w:rPr>
           <w:rFonts w:ascii="Times New Roman" w:hAnsi="Times New Roman" w:cs="Times New Roman"/>
         </w:rPr>
-        <w:t xml:space="preserve">Для большинства современных ВМ общепринятым является формат данных с ФЗ. По  этой  причине,  соответствующие  ОПУ  называют  целочисленными,  обеспечивающие сложение/вычитание, умножение и деление. При выполнении операций сложения возможна ситуация, когда при сложении двух n  разрядных  чисел  получается  число  разрядностью  n+1  (переполнение).  ОПУ  должно выявлять  факт  переполнения  и  сигнализировать  о  нем.  Обычно  это  организуется выставлением определенного флага в статусном регистре. </w:t>
+        <w:t xml:space="preserve">Для большинства современных ВМ общепринятым является формат данных с ФЗ. </w:t>
+      </w:r>
+      <w:proofErr w:type="gramStart"/>
+      <w:r>
+        <w:rPr>
+          <w:rFonts w:ascii="Times New Roman" w:hAnsi="Times New Roman" w:cs="Times New Roman"/>
+        </w:rPr>
+        <w:t>По  этой</w:t>
+      </w:r>
+      <w:proofErr w:type="gramEnd"/>
+      <w:r>
+        <w:rPr>
+          <w:rFonts w:ascii="Times New Roman" w:hAnsi="Times New Roman" w:cs="Times New Roman"/>
+        </w:rPr>
+        <w:t xml:space="preserve">  причине,  соответствующие  ОПУ  называют  целочисленными,  обеспечивающие сложение/вычитание, умножение и деление. При выполнении операций сложения возможна ситуация, когда при сложении двух </w:t>
+      </w:r>
+      <w:proofErr w:type="gramStart"/>
+      <w:r>
+        <w:rPr>
+          <w:rFonts w:ascii="Times New Roman" w:hAnsi="Times New Roman" w:cs="Times New Roman"/>
+        </w:rPr>
+        <w:t>n  разрядных</w:t>
+      </w:r>
+      <w:proofErr w:type="gramEnd"/>
+      <w:r>
+        <w:rPr>
+          <w:rFonts w:ascii="Times New Roman" w:hAnsi="Times New Roman" w:cs="Times New Roman"/>
+        </w:rPr>
+        <w:t xml:space="preserve">  чисел  получается  число  разрядностью  n+1  (переполнение).  </w:t>
+      </w:r>
+      <w:proofErr w:type="gramStart"/>
+      <w:r>
+        <w:rPr>
+          <w:rFonts w:ascii="Times New Roman" w:hAnsi="Times New Roman" w:cs="Times New Roman"/>
+        </w:rPr>
+        <w:t>ОПУ  должно</w:t>
+      </w:r>
+      <w:proofErr w:type="gramEnd"/>
+      <w:r>
+        <w:rPr>
+          <w:rFonts w:ascii="Times New Roman" w:hAnsi="Times New Roman" w:cs="Times New Roman"/>
+        </w:rPr>
+        <w:t xml:space="preserve"> выявлять  факт  переполнения  и  сигнализировать  о  нем.  </w:t>
+      </w:r>
+      <w:proofErr w:type="gramStart"/>
+      <w:r>
+        <w:rPr>
+          <w:rFonts w:ascii="Times New Roman" w:hAnsi="Times New Roman" w:cs="Times New Roman"/>
+        </w:rPr>
+        <w:t>Обычно  это</w:t>
+      </w:r>
+      <w:proofErr w:type="gramEnd"/>
+      <w:r>
+        <w:rPr>
+          <w:rFonts w:ascii="Times New Roman" w:hAnsi="Times New Roman" w:cs="Times New Roman"/>
+        </w:rPr>
+        <w:t xml:space="preserve">  организуется выставлением определенного флага в статусном регистре. </w:t>
       </w:r>
     </w:p>
     <w:p>
@@ -4802,11 +5524,33 @@
           <w:rFonts w:ascii="Times New Roman" w:hAnsi="Times New Roman" w:cs="Times New Roman"/>
         </w:rPr>
       </w:pPr>
-      <w:r>
-        <w:rPr>
-          <w:rFonts w:ascii="Times New Roman" w:hAnsi="Times New Roman" w:cs="Times New Roman"/>
-        </w:rPr>
-        <w:t xml:space="preserve">Чтобы  облегчить  обнаружение  переполнения  применяется  модифицированный дополнительный  код,  когда  для  хранения  знака  отводится  два  разряда,  причем  оба участвуют  в  арифметической  операции  наравне  с  цифровыми  разрядами.  Когда переполнение  отсутствует,  оба  знаковых  разряда  содержат  одинаковое  значение  (оба  0 или 1). Различие же в знаковых разрядах говорит о возникновении переполнения. </w:t>
+      <w:proofErr w:type="gramStart"/>
+      <w:r>
+        <w:rPr>
+          <w:rFonts w:ascii="Times New Roman" w:hAnsi="Times New Roman" w:cs="Times New Roman"/>
+        </w:rPr>
+        <w:t>Чтобы  облегчить</w:t>
+      </w:r>
+      <w:proofErr w:type="gramEnd"/>
+      <w:r>
+        <w:rPr>
+          <w:rFonts w:ascii="Times New Roman" w:hAnsi="Times New Roman" w:cs="Times New Roman"/>
+        </w:rPr>
+        <w:t xml:space="preserve">  обнаружение  переполнения  применяется  модифицированный дополнительный  код,  когда  для  хранения  знака  отводится  два  разряда,  причем  оба участвуют  в  арифметической  операции  наравне  с  цифровыми  разрядами.  Когда </w:t>
+      </w:r>
+      <w:proofErr w:type="gramStart"/>
+      <w:r>
+        <w:rPr>
+          <w:rFonts w:ascii="Times New Roman" w:hAnsi="Times New Roman" w:cs="Times New Roman"/>
+        </w:rPr>
+        <w:t>переполнение  отсутствует</w:t>
+      </w:r>
+      <w:proofErr w:type="gramEnd"/>
+      <w:r>
+        <w:rPr>
+          <w:rFonts w:ascii="Times New Roman" w:hAnsi="Times New Roman" w:cs="Times New Roman"/>
+        </w:rPr>
+        <w:t xml:space="preserve">,  оба  знаковых  разряда  содержат  одинаковое  значение  (оба  0 или 1). Различие же в знаковых разрядах говорит о возникновении переполнения. </w:t>
       </w:r>
     </w:p>
     <w:p>
@@ -4820,14 +5564,98 @@
         <w:rPr>
           <w:rFonts w:ascii="Times New Roman" w:hAnsi="Times New Roman" w:cs="Times New Roman"/>
         </w:rPr>
-        <w:t>Умножение является более сложной операцией. В современных ОПУ умножение реализуется  по  разному.  В  частности,  имеют  место  алгоритмы  со  сдвигом.  В  общем случае, алгоритм сводится к формированию частичных произведений (ЧП), по одному на каждую  цифру  множителя,  с  последующим  суммированием  полученных  ЧП.  Перед суммированием  каждое  ЧП  должно  быть  сдвинуто  на  один  разряд  относительно предыдущего. Перемножение двух n-</w:t>
+        <w:t xml:space="preserve">Умножение является более сложной операцией. В современных ОПУ умножение </w:t>
+      </w:r>
+      <w:proofErr w:type="gramStart"/>
+      <w:r>
+        <w:rPr>
+          <w:rFonts w:ascii="Times New Roman" w:hAnsi="Times New Roman" w:cs="Times New Roman"/>
+        </w:rPr>
+        <w:t>реализуется  по</w:t>
+      </w:r>
+      <w:proofErr w:type="gramEnd"/>
+      <w:r>
+        <w:rPr>
+          <w:rFonts w:ascii="Times New Roman" w:hAnsi="Times New Roman" w:cs="Times New Roman"/>
+        </w:rPr>
+        <w:t xml:space="preserve">  разному.  </w:t>
+      </w:r>
+      <w:proofErr w:type="gramStart"/>
+      <w:r>
+        <w:rPr>
+          <w:rFonts w:ascii="Times New Roman" w:hAnsi="Times New Roman" w:cs="Times New Roman"/>
+        </w:rPr>
+        <w:t>В  частности</w:t>
+      </w:r>
+      <w:proofErr w:type="gramEnd"/>
+      <w:r>
+        <w:rPr>
+          <w:rFonts w:ascii="Times New Roman" w:hAnsi="Times New Roman" w:cs="Times New Roman"/>
+        </w:rPr>
+        <w:t xml:space="preserve">,  имеют  место  алгоритмы  со  сдвигом.  </w:t>
+      </w:r>
+      <w:proofErr w:type="gramStart"/>
+      <w:r>
+        <w:rPr>
+          <w:rFonts w:ascii="Times New Roman" w:hAnsi="Times New Roman" w:cs="Times New Roman"/>
+        </w:rPr>
+        <w:t>В  общем</w:t>
+      </w:r>
+      <w:proofErr w:type="gramEnd"/>
+      <w:r>
+        <w:rPr>
+          <w:rFonts w:ascii="Times New Roman" w:hAnsi="Times New Roman" w:cs="Times New Roman"/>
+        </w:rPr>
+        <w:t xml:space="preserve"> случае, алгоритм сводится к формированию частичных произведений (ЧП), по одному на каждую  цифру  множителя,  с  последующим  суммированием  полученных  ЧП.  Перед </w:t>
+      </w:r>
+      <w:proofErr w:type="gramStart"/>
+      <w:r>
+        <w:rPr>
+          <w:rFonts w:ascii="Times New Roman" w:hAnsi="Times New Roman" w:cs="Times New Roman"/>
+        </w:rPr>
+        <w:t>суммированием  каждое</w:t>
+      </w:r>
+      <w:proofErr w:type="gramEnd"/>
+      <w:r>
+        <w:rPr>
+          <w:rFonts w:ascii="Times New Roman" w:hAnsi="Times New Roman" w:cs="Times New Roman"/>
+        </w:rPr>
+        <w:t xml:space="preserve">  ЧП  должно  быть  сдвинуто  на  один  разряд  относительно предыдущего. Перемножение двух n-</w:t>
       </w:r>
       <w:r>
         <w:rPr>
           <w:rFonts w:ascii="Times New Roman" w:hAnsi="Times New Roman" w:cs="Times New Roman"/>
         </w:rPr>
         <w:lastRenderedPageBreak/>
-        <w:t xml:space="preserve">разрядных чисел приводит к получению 2n-битного результата. Согласно этому алгоритму в  устройстве умножения предполагается наличие множимого, множителя и суммы ЧП, а также сумматора и, возможно, схем сдвига. Средиосновных, различают два варианта умножения: </w:t>
+        <w:t xml:space="preserve">разрядных чисел приводит к получению 2n-битного результата. Согласно этому алгоритму </w:t>
+      </w:r>
+      <w:proofErr w:type="gramStart"/>
+      <w:r>
+        <w:rPr>
+          <w:rFonts w:ascii="Times New Roman" w:hAnsi="Times New Roman" w:cs="Times New Roman"/>
+        </w:rPr>
+        <w:t>в  устройстве</w:t>
+      </w:r>
+      <w:proofErr w:type="gramEnd"/>
+      <w:r>
+        <w:rPr>
+          <w:rFonts w:ascii="Times New Roman" w:hAnsi="Times New Roman" w:cs="Times New Roman"/>
+        </w:rPr>
+        <w:t xml:space="preserve"> умножения предполагается наличие множимого, множителя и суммы ЧП, а также сумматора и, возможно, схем сдвига. </w:t>
+      </w:r>
+      <w:proofErr w:type="spellStart"/>
+      <w:r>
+        <w:rPr>
+          <w:rFonts w:ascii="Times New Roman" w:hAnsi="Times New Roman" w:cs="Times New Roman"/>
+        </w:rPr>
+        <w:t>Средиосновных</w:t>
+      </w:r>
+      <w:proofErr w:type="spellEnd"/>
+      <w:r>
+        <w:rPr>
+          <w:rFonts w:ascii="Times New Roman" w:hAnsi="Times New Roman" w:cs="Times New Roman"/>
+        </w:rPr>
+        <w:t xml:space="preserve">, различают два варианта умножения: </w:t>
       </w:r>
     </w:p>
     <w:p>
@@ -4937,11 +5765,19 @@
           <w:rFonts w:ascii="Times New Roman" w:hAnsi="Times New Roman" w:cs="Times New Roman"/>
         </w:rPr>
       </w:pPr>
-      <w:r>
-        <w:rPr>
-          <w:rFonts w:ascii="Times New Roman" w:hAnsi="Times New Roman" w:cs="Times New Roman"/>
-        </w:rPr>
-        <w:t xml:space="preserve">Если  она  равна  единице,  то  к  сумме  частичных  произведений  прибавляется множимое, в противном случае прибавление не производится, </w:t>
+      <w:proofErr w:type="gramStart"/>
+      <w:r>
+        <w:rPr>
+          <w:rFonts w:ascii="Times New Roman" w:hAnsi="Times New Roman" w:cs="Times New Roman"/>
+        </w:rPr>
+        <w:t>Если  она</w:t>
+      </w:r>
+      <w:proofErr w:type="gramEnd"/>
+      <w:r>
+        <w:rPr>
+          <w:rFonts w:ascii="Times New Roman" w:hAnsi="Times New Roman" w:cs="Times New Roman"/>
+        </w:rPr>
+        <w:t xml:space="preserve">  равна  единице,  то  к  сумме  частичных  произведений  прибавляется множимое, в противном случае прибавление не производится, </w:t>
       </w:r>
     </w:p>
     <w:p>
@@ -4969,7 +5805,21 @@
         <w:rPr>
           <w:rFonts w:ascii="Times New Roman" w:hAnsi="Times New Roman" w:cs="Times New Roman"/>
         </w:rPr>
-        <w:t xml:space="preserve">4.  пункты  2  и  3  выполняются  последовательно  для  всех  цифровых  разрядов множителя. </w:t>
+        <w:t xml:space="preserve">4.  </w:t>
+      </w:r>
+      <w:proofErr w:type="gramStart"/>
+      <w:r>
+        <w:rPr>
+          <w:rFonts w:ascii="Times New Roman" w:hAnsi="Times New Roman" w:cs="Times New Roman"/>
+        </w:rPr>
+        <w:t>пункты  2</w:t>
+      </w:r>
+      <w:proofErr w:type="gramEnd"/>
+      <w:r>
+        <w:rPr>
+          <w:rFonts w:ascii="Times New Roman" w:hAnsi="Times New Roman" w:cs="Times New Roman"/>
+        </w:rPr>
+        <w:t xml:space="preserve">  и  3  выполняются  последовательно  для  всех  цифровых  разрядов множителя. </w:t>
       </w:r>
     </w:p>
     <w:p>
@@ -4979,11 +5829,117 @@
           <w:rFonts w:ascii="Times New Roman" w:hAnsi="Times New Roman" w:cs="Times New Roman"/>
         </w:rPr>
       </w:pPr>
-      <w:r>
-        <w:rPr>
-          <w:rFonts w:ascii="Times New Roman" w:hAnsi="Times New Roman" w:cs="Times New Roman"/>
-        </w:rPr>
-        <w:t xml:space="preserve">Схема  аппаратной  реализации  приведена  на  Рисунок   2.  Первоначально  множимое  и множитель заносятся в соответствующие регистры РМн. и РМт. Все разряды суммы ЧП устанавливаются в нуль. Умножение проходит за  n-шагов, где  n −  количество разрядов множителя. На каждом шаге в зависимости от состояния младшего разряда множителя, который  управляет  мультиплексором,  на  один  извыходом  n-разрядного  сумматора подается  либо  множимое,  либо  0.  На  второй  вход  поступает  содержимое  регистра, используемого для хранения суммы ЧП. </w:t>
+      <w:proofErr w:type="gramStart"/>
+      <w:r>
+        <w:rPr>
+          <w:rFonts w:ascii="Times New Roman" w:hAnsi="Times New Roman" w:cs="Times New Roman"/>
+        </w:rPr>
+        <w:t>Схема  аппаратной</w:t>
+      </w:r>
+      <w:proofErr w:type="gramEnd"/>
+      <w:r>
+        <w:rPr>
+          <w:rFonts w:ascii="Times New Roman" w:hAnsi="Times New Roman" w:cs="Times New Roman"/>
+        </w:rPr>
+        <w:t xml:space="preserve">  реализации  приведена  на  Рисунок   2.  </w:t>
+      </w:r>
+      <w:proofErr w:type="gramStart"/>
+      <w:r>
+        <w:rPr>
+          <w:rFonts w:ascii="Times New Roman" w:hAnsi="Times New Roman" w:cs="Times New Roman"/>
+        </w:rPr>
+        <w:t>Первоначально  множимое</w:t>
+      </w:r>
+      <w:proofErr w:type="gramEnd"/>
+      <w:r>
+        <w:rPr>
+          <w:rFonts w:ascii="Times New Roman" w:hAnsi="Times New Roman" w:cs="Times New Roman"/>
+        </w:rPr>
+        <w:t xml:space="preserve">  и множитель заносятся в соответствующие регистры </w:t>
+      </w:r>
+      <w:proofErr w:type="spellStart"/>
+      <w:r>
+        <w:rPr>
+          <w:rFonts w:ascii="Times New Roman" w:hAnsi="Times New Roman" w:cs="Times New Roman"/>
+        </w:rPr>
+        <w:t>РМн</w:t>
+      </w:r>
+      <w:proofErr w:type="spellEnd"/>
+      <w:r>
+        <w:rPr>
+          <w:rFonts w:ascii="Times New Roman" w:hAnsi="Times New Roman" w:cs="Times New Roman"/>
+        </w:rPr>
+        <w:t xml:space="preserve">. и </w:t>
+      </w:r>
+      <w:proofErr w:type="spellStart"/>
+      <w:r>
+        <w:rPr>
+          <w:rFonts w:ascii="Times New Roman" w:hAnsi="Times New Roman" w:cs="Times New Roman"/>
+        </w:rPr>
+        <w:t>РМт</w:t>
+      </w:r>
+      <w:proofErr w:type="spellEnd"/>
+      <w:r>
+        <w:rPr>
+          <w:rFonts w:ascii="Times New Roman" w:hAnsi="Times New Roman" w:cs="Times New Roman"/>
+        </w:rPr>
+        <w:t xml:space="preserve">. Все разряды суммы ЧП устанавливаются в нуль. Умножение проходит </w:t>
+      </w:r>
+      <w:proofErr w:type="gramStart"/>
+      <w:r>
+        <w:rPr>
+          <w:rFonts w:ascii="Times New Roman" w:hAnsi="Times New Roman" w:cs="Times New Roman"/>
+        </w:rPr>
+        <w:t>за  n</w:t>
+      </w:r>
+      <w:proofErr w:type="gramEnd"/>
+      <w:r>
+        <w:rPr>
+          <w:rFonts w:ascii="Times New Roman" w:hAnsi="Times New Roman" w:cs="Times New Roman"/>
+        </w:rPr>
+        <w:t xml:space="preserve">-шагов, где  n −  количество разрядов множителя. На каждом шаге в зависимости от состояния младшего разряда множителя, </w:t>
+      </w:r>
+      <w:proofErr w:type="gramStart"/>
+      <w:r>
+        <w:rPr>
+          <w:rFonts w:ascii="Times New Roman" w:hAnsi="Times New Roman" w:cs="Times New Roman"/>
+        </w:rPr>
+        <w:t>который  управляет</w:t>
+      </w:r>
+      <w:proofErr w:type="gramEnd"/>
+      <w:r>
+        <w:rPr>
+          <w:rFonts w:ascii="Times New Roman" w:hAnsi="Times New Roman" w:cs="Times New Roman"/>
+        </w:rPr>
+        <w:t xml:space="preserve">  мультиплексором,  на  один  </w:t>
+      </w:r>
+      <w:proofErr w:type="spellStart"/>
+      <w:r>
+        <w:rPr>
+          <w:rFonts w:ascii="Times New Roman" w:hAnsi="Times New Roman" w:cs="Times New Roman"/>
+        </w:rPr>
+        <w:t>извыходом</w:t>
+      </w:r>
+      <w:proofErr w:type="spellEnd"/>
+      <w:r>
+        <w:rPr>
+          <w:rFonts w:ascii="Times New Roman" w:hAnsi="Times New Roman" w:cs="Times New Roman"/>
+        </w:rPr>
+        <w:t xml:space="preserve">  n-разрядного  сумматора подается  либо  множимое,  либо  0.  </w:t>
+      </w:r>
+      <w:proofErr w:type="gramStart"/>
+      <w:r>
+        <w:rPr>
+          <w:rFonts w:ascii="Times New Roman" w:hAnsi="Times New Roman" w:cs="Times New Roman"/>
+        </w:rPr>
+        <w:t>На  второй</w:t>
+      </w:r>
+      <w:proofErr w:type="gramEnd"/>
+      <w:r>
+        <w:rPr>
+          <w:rFonts w:ascii="Times New Roman" w:hAnsi="Times New Roman" w:cs="Times New Roman"/>
+        </w:rPr>
+        <w:t xml:space="preserve">  вход  поступает  содержимое  регистра, используемого для хранения суммы ЧП. </w:t>
       </w:r>
     </w:p>
     <w:p>
@@ -5126,7 +6082,35 @@
         <w:rPr>
           <w:rFonts w:ascii="Times New Roman" w:hAnsi="Times New Roman" w:cs="Times New Roman"/>
         </w:rPr>
-        <w:t xml:space="preserve">Несколько сложнее обстоит дело с умножением чисел со знаком. Проблема в том, ОПУ выполняют операции над знаковыми разрядами также как и над числовыми. Если же знаковые  разряды  выделить  специальным  образом,  то  определение  знака  результата возможно при помощи логических функций. </w:t>
+        <w:t xml:space="preserve">Несколько сложнее обстоит дело с умножением чисел со знаком. Проблема в том, ОПУ выполняют операции над знаковыми разрядами </w:t>
+      </w:r>
+      <w:proofErr w:type="gramStart"/>
+      <w:r>
+        <w:rPr>
+          <w:rFonts w:ascii="Times New Roman" w:hAnsi="Times New Roman" w:cs="Times New Roman"/>
+        </w:rPr>
+        <w:t>также</w:t>
+      </w:r>
+      <w:proofErr w:type="gramEnd"/>
+      <w:r>
+        <w:rPr>
+          <w:rFonts w:ascii="Times New Roman" w:hAnsi="Times New Roman" w:cs="Times New Roman"/>
+        </w:rPr>
+        <w:t xml:space="preserve"> как и над числовыми. Если же </w:t>
+      </w:r>
+      <w:proofErr w:type="gramStart"/>
+      <w:r>
+        <w:rPr>
+          <w:rFonts w:ascii="Times New Roman" w:hAnsi="Times New Roman" w:cs="Times New Roman"/>
+        </w:rPr>
+        <w:t>знаковые  разряды</w:t>
+      </w:r>
+      <w:proofErr w:type="gramEnd"/>
+      <w:r>
+        <w:rPr>
+          <w:rFonts w:ascii="Times New Roman" w:hAnsi="Times New Roman" w:cs="Times New Roman"/>
+        </w:rPr>
+        <w:t xml:space="preserve">  выделить  специальным  образом,  то  определение  знака  результата возможно при помощи логических функций. </w:t>
       </w:r>
     </w:p>
     <w:p>
@@ -5136,11 +6120,47 @@
           <w:rFonts w:ascii="Times New Roman" w:hAnsi="Times New Roman" w:cs="Times New Roman"/>
         </w:rPr>
       </w:pPr>
-      <w:r>
-        <w:rPr>
-          <w:rFonts w:ascii="Times New Roman" w:hAnsi="Times New Roman" w:cs="Times New Roman"/>
-        </w:rPr>
-        <w:t xml:space="preserve">Для  ускорения  умножения  могут  быть  использованы  логические  и  аппаратные методы.  Логические  методы  позволяют  уменьшить  количество  сложений  в  ходе умножения, а также обеспечить обработку нескольких разрядов за один шаг. Аппаратные способы ускорения умножения основаны на распараллеливании отдельных операций. Это приводит  к  существенному  усложнению  аппаратуры  и  как  следствие  возрастанию  ее стоимости. </w:t>
+      <w:proofErr w:type="gramStart"/>
+      <w:r>
+        <w:rPr>
+          <w:rFonts w:ascii="Times New Roman" w:hAnsi="Times New Roman" w:cs="Times New Roman"/>
+        </w:rPr>
+        <w:t>Для  ускорения</w:t>
+      </w:r>
+      <w:proofErr w:type="gramEnd"/>
+      <w:r>
+        <w:rPr>
+          <w:rFonts w:ascii="Times New Roman" w:hAnsi="Times New Roman" w:cs="Times New Roman"/>
+        </w:rPr>
+        <w:t xml:space="preserve">  умножения  могут  быть  использованы  логические  и  аппаратные методы.  </w:t>
+      </w:r>
+      <w:proofErr w:type="gramStart"/>
+      <w:r>
+        <w:rPr>
+          <w:rFonts w:ascii="Times New Roman" w:hAnsi="Times New Roman" w:cs="Times New Roman"/>
+        </w:rPr>
+        <w:t>Логические  методы</w:t>
+      </w:r>
+      <w:proofErr w:type="gramEnd"/>
+      <w:r>
+        <w:rPr>
+          <w:rFonts w:ascii="Times New Roman" w:hAnsi="Times New Roman" w:cs="Times New Roman"/>
+        </w:rPr>
+        <w:t xml:space="preserve">  позволяют  уменьшить  количество  сложений  в  ходе умножения, а также обеспечить обработку нескольких разрядов за один шаг. Аппаратные способы ускорения умножения основаны на распараллеливании отдельных операций. Это </w:t>
+      </w:r>
+      <w:proofErr w:type="gramStart"/>
+      <w:r>
+        <w:rPr>
+          <w:rFonts w:ascii="Times New Roman" w:hAnsi="Times New Roman" w:cs="Times New Roman"/>
+        </w:rPr>
+        <w:t>приводит  к</w:t>
+      </w:r>
+      <w:proofErr w:type="gramEnd"/>
+      <w:r>
+        <w:rPr>
+          <w:rFonts w:ascii="Times New Roman" w:hAnsi="Times New Roman" w:cs="Times New Roman"/>
+        </w:rPr>
+        <w:t xml:space="preserve">  существенному  усложнению  аппаратуры  и  как  следствие  возрастанию  ее стоимости. </w:t>
       </w:r>
     </w:p>
     <w:p>
@@ -5150,11 +6170,47 @@
           <w:rFonts w:ascii="Times New Roman" w:hAnsi="Times New Roman" w:cs="Times New Roman"/>
         </w:rPr>
       </w:pPr>
-      <w:r>
-        <w:rPr>
-          <w:rFonts w:ascii="Times New Roman" w:hAnsi="Times New Roman" w:cs="Times New Roman"/>
-        </w:rPr>
-        <w:t xml:space="preserve">Рассмотрим  вопрос  о  реализации  базовых  операций  для  данных  с  ПЗ.  Они существенным образом отличаются от операций с ФЗ. Поэтому их как правило реализуют на  базе  отдельного  ОПУ.  Как  минимум,  это  устройство  должно  реализовывать выполнение  четырех  арифметических  действий:  сложения,  вычитания,  умножения  и деления. </w:t>
+      <w:proofErr w:type="gramStart"/>
+      <w:r>
+        <w:rPr>
+          <w:rFonts w:ascii="Times New Roman" w:hAnsi="Times New Roman" w:cs="Times New Roman"/>
+        </w:rPr>
+        <w:t>Рассмотрим  вопрос</w:t>
+      </w:r>
+      <w:proofErr w:type="gramEnd"/>
+      <w:r>
+        <w:rPr>
+          <w:rFonts w:ascii="Times New Roman" w:hAnsi="Times New Roman" w:cs="Times New Roman"/>
+        </w:rPr>
+        <w:t xml:space="preserve">  о  реализации  базовых  операций  для  данных  с  ПЗ.  Они существенным образом отличаются от операций с ФЗ. Поэтому их как правило реализуют </w:t>
+      </w:r>
+      <w:proofErr w:type="gramStart"/>
+      <w:r>
+        <w:rPr>
+          <w:rFonts w:ascii="Times New Roman" w:hAnsi="Times New Roman" w:cs="Times New Roman"/>
+        </w:rPr>
+        <w:t>на  базе</w:t>
+      </w:r>
+      <w:proofErr w:type="gramEnd"/>
+      <w:r>
+        <w:rPr>
+          <w:rFonts w:ascii="Times New Roman" w:hAnsi="Times New Roman" w:cs="Times New Roman"/>
+        </w:rPr>
+        <w:t xml:space="preserve">  отдельного  ОПУ.  </w:t>
+      </w:r>
+      <w:proofErr w:type="gramStart"/>
+      <w:r>
+        <w:rPr>
+          <w:rFonts w:ascii="Times New Roman" w:hAnsi="Times New Roman" w:cs="Times New Roman"/>
+        </w:rPr>
+        <w:t>Как  минимум</w:t>
+      </w:r>
+      <w:proofErr w:type="gramEnd"/>
+      <w:r>
+        <w:rPr>
+          <w:rFonts w:ascii="Times New Roman" w:hAnsi="Times New Roman" w:cs="Times New Roman"/>
+        </w:rPr>
+        <w:t xml:space="preserve">,  это  устройство  должно  реализовывать выполнение  четырех  арифметических  действий:  сложения,  вычитания,  умножения  и деления. </w:t>
       </w:r>
     </w:p>
     <w:p>
@@ -5175,7 +6231,91 @@
           <w:rFonts w:ascii="Times New Roman" w:hAnsi="Times New Roman" w:cs="Times New Roman"/>
         </w:rPr>
         <w:lastRenderedPageBreak/>
-        <w:t xml:space="preserve">трехкомпонентное представление числа.  Во-первых,  речь  идет  о  его  знаке,  во-вторых,  о  нормализованной  мантиссе  и,  в третьих,  о  порядке  числа.  В  силу  этого,  ОПУ  состоят  из  трех  соответствующих компонент:  блока  обработки  знаков  (БОЗ),  блока  обработки  порядков  (БОП)  и  блоков обработки мантисс (БОМ). Для хранения операндов и результата в ОПУ предусмотрены отдельные  регистры.  На  подготовительном  этапе  операций  с  ПЗ  осуществляется  его разбиение на три составляющие. На этом этапе выполняется проверка на равенство нулю отдельных  операндов.  Это  позволяет  в  дальнейшем  исключить  лишние  операции. Действия на заключительном этапе выполнения операций с ПЗ идентичны и сводятся к проверке нулевого значения мантиссы, ее нормализации. </w:t>
+        <w:t>трехкомпонентное представление числа.  Во-</w:t>
+      </w:r>
+      <w:proofErr w:type="gramStart"/>
+      <w:r>
+        <w:rPr>
+          <w:rFonts w:ascii="Times New Roman" w:hAnsi="Times New Roman" w:cs="Times New Roman"/>
+        </w:rPr>
+        <w:t>первых,  речь</w:t>
+      </w:r>
+      <w:proofErr w:type="gramEnd"/>
+      <w:r>
+        <w:rPr>
+          <w:rFonts w:ascii="Times New Roman" w:hAnsi="Times New Roman" w:cs="Times New Roman"/>
+        </w:rPr>
+        <w:t xml:space="preserve">  идет  о  его  знаке,  во-вторых,  о  нормализованной  мантиссе  и,  в третьих,  о  порядке  числа.  </w:t>
+      </w:r>
+      <w:proofErr w:type="gramStart"/>
+      <w:r>
+        <w:rPr>
+          <w:rFonts w:ascii="Times New Roman" w:hAnsi="Times New Roman" w:cs="Times New Roman"/>
+        </w:rPr>
+        <w:t>В  силу</w:t>
+      </w:r>
+      <w:proofErr w:type="gramEnd"/>
+      <w:r>
+        <w:rPr>
+          <w:rFonts w:ascii="Times New Roman" w:hAnsi="Times New Roman" w:cs="Times New Roman"/>
+        </w:rPr>
+        <w:t xml:space="preserve">  этого,  ОПУ  состоят  из  трех  соответствующих компонент:  блока  обработки  знаков  (БОЗ),  блока  обработки  порядков  (БОП)  и  блоков обработки мантисс (БОМ). Для хранения операндов и результата в ОПУ предусмотрены </w:t>
+      </w:r>
+      <w:proofErr w:type="gramStart"/>
+      <w:r>
+        <w:rPr>
+          <w:rFonts w:ascii="Times New Roman" w:hAnsi="Times New Roman" w:cs="Times New Roman"/>
+        </w:rPr>
+        <w:t>отдельные  регистры</w:t>
+      </w:r>
+      <w:proofErr w:type="gramEnd"/>
+      <w:r>
+        <w:rPr>
+          <w:rFonts w:ascii="Times New Roman" w:hAnsi="Times New Roman" w:cs="Times New Roman"/>
+        </w:rPr>
+        <w:t xml:space="preserve">.  </w:t>
+      </w:r>
+      <w:proofErr w:type="gramStart"/>
+      <w:r>
+        <w:rPr>
+          <w:rFonts w:ascii="Times New Roman" w:hAnsi="Times New Roman" w:cs="Times New Roman"/>
+        </w:rPr>
+        <w:t>На  подготовительном</w:t>
+      </w:r>
+      <w:proofErr w:type="gramEnd"/>
+      <w:r>
+        <w:rPr>
+          <w:rFonts w:ascii="Times New Roman" w:hAnsi="Times New Roman" w:cs="Times New Roman"/>
+        </w:rPr>
+        <w:t xml:space="preserve">  этапе  операций  с  ПЗ  осуществляется  его разбиение на три составляющие. На этом этапе выполняется проверка на равенство нулю </w:t>
+      </w:r>
+      <w:proofErr w:type="gramStart"/>
+      <w:r>
+        <w:rPr>
+          <w:rFonts w:ascii="Times New Roman" w:hAnsi="Times New Roman" w:cs="Times New Roman"/>
+        </w:rPr>
+        <w:t>отдельных  операндов</w:t>
+      </w:r>
+      <w:proofErr w:type="gramEnd"/>
+      <w:r>
+        <w:rPr>
+          <w:rFonts w:ascii="Times New Roman" w:hAnsi="Times New Roman" w:cs="Times New Roman"/>
+        </w:rPr>
+        <w:t xml:space="preserve">.  </w:t>
+      </w:r>
+      <w:proofErr w:type="gramStart"/>
+      <w:r>
+        <w:rPr>
+          <w:rFonts w:ascii="Times New Roman" w:hAnsi="Times New Roman" w:cs="Times New Roman"/>
+        </w:rPr>
+        <w:t>Это  позволяет</w:t>
+      </w:r>
+      <w:proofErr w:type="gramEnd"/>
+      <w:r>
+        <w:rPr>
+          <w:rFonts w:ascii="Times New Roman" w:hAnsi="Times New Roman" w:cs="Times New Roman"/>
+        </w:rPr>
+        <w:t xml:space="preserve">  в  дальнейшем  исключить  лишние  операции. Действия на заключительном этапе выполнения операций с ПЗ идентичны и сводятся к проверке нулевого значения мантиссы, ее нормализации. </w:t>
       </w:r>
     </w:p>
     <w:p>
@@ -5225,7 +6365,21 @@
         <w:rPr>
           <w:rFonts w:ascii="Times New Roman" w:hAnsi="Times New Roman" w:cs="Times New Roman"/>
         </w:rPr>
-        <w:t xml:space="preserve">определение операнда, имеющего меньший порядок, и сдвиг его мантмссы вправо на число разрядов, равное разности порядков, </w:t>
+        <w:t xml:space="preserve">определение операнда, имеющего меньший порядок, и сдвиг его </w:t>
+      </w:r>
+      <w:proofErr w:type="spellStart"/>
+      <w:r>
+        <w:rPr>
+          <w:rFonts w:ascii="Times New Roman" w:hAnsi="Times New Roman" w:cs="Times New Roman"/>
+        </w:rPr>
+        <w:t>мантмссы</w:t>
+      </w:r>
+      <w:proofErr w:type="spellEnd"/>
+      <w:r>
+        <w:rPr>
+          <w:rFonts w:ascii="Times New Roman" w:hAnsi="Times New Roman" w:cs="Times New Roman"/>
+        </w:rPr>
+        <w:t xml:space="preserve"> вправо на число разрядов, равное разности порядков, </w:t>
       </w:r>
     </w:p>
     <w:p>
@@ -5307,18 +6461,96 @@
           <w:rFonts w:ascii="Times New Roman" w:hAnsi="Times New Roman" w:cs="Times New Roman"/>
         </w:rPr>
       </w:pPr>
-      <w:r>
-        <w:rPr>
-          <w:rFonts w:ascii="Times New Roman" w:hAnsi="Times New Roman" w:cs="Times New Roman"/>
-        </w:rPr>
-        <w:t xml:space="preserve">При  выполнении  умножения  (или  деления)  на  предварительном  этапе осуществляется  проверка  на  нуль  одного  из сомножителей,  что  позволяет  сразу  выдать результат  или  сообщение  об  ошибке.  Далее  выполняется  сложение  (или  вычитание) порядков.  Если  порядок  выходит  за  допустимые  границы  (переполнение  порядка  или потеря  значимости),  то  выдается  соответсвующее  сообщение  об  ошибке.  Операции  над порядками  осуществляются  также  как  и  операции  в  целочисленной арифметике.  Затем идут операции над </w:t>
+      <w:proofErr w:type="gramStart"/>
+      <w:r>
+        <w:rPr>
+          <w:rFonts w:ascii="Times New Roman" w:hAnsi="Times New Roman" w:cs="Times New Roman"/>
+        </w:rPr>
+        <w:t>При  выполнении</w:t>
+      </w:r>
+      <w:proofErr w:type="gramEnd"/>
+      <w:r>
+        <w:rPr>
+          <w:rFonts w:ascii="Times New Roman" w:hAnsi="Times New Roman" w:cs="Times New Roman"/>
+        </w:rPr>
+        <w:t xml:space="preserve">  умножения  (или  деления)  на  предварительном  этапе осуществляется  проверка  на  нуль  одного  из сомножителей,  что  позволяет  сразу  выдать результат  или  сообщение  об  ошибке.  </w:t>
+      </w:r>
+      <w:proofErr w:type="gramStart"/>
+      <w:r>
+        <w:rPr>
+          <w:rFonts w:ascii="Times New Roman" w:hAnsi="Times New Roman" w:cs="Times New Roman"/>
+        </w:rPr>
+        <w:t>Далее  выполняется</w:t>
+      </w:r>
+      <w:proofErr w:type="gramEnd"/>
+      <w:r>
+        <w:rPr>
+          <w:rFonts w:ascii="Times New Roman" w:hAnsi="Times New Roman" w:cs="Times New Roman"/>
+        </w:rPr>
+        <w:t xml:space="preserve">  сложение  (или  вычитание) порядков.  </w:t>
+      </w:r>
+      <w:proofErr w:type="gramStart"/>
+      <w:r>
+        <w:rPr>
+          <w:rFonts w:ascii="Times New Roman" w:hAnsi="Times New Roman" w:cs="Times New Roman"/>
+        </w:rPr>
+        <w:t>Если  порядок</w:t>
+      </w:r>
+      <w:proofErr w:type="gramEnd"/>
+      <w:r>
+        <w:rPr>
+          <w:rFonts w:ascii="Times New Roman" w:hAnsi="Times New Roman" w:cs="Times New Roman"/>
+        </w:rPr>
+        <w:t xml:space="preserve">  выходит  за  допустимые  границы  (переполнение  порядка  или потеря  значимости),  то  выдается  </w:t>
+      </w:r>
+      <w:proofErr w:type="spellStart"/>
+      <w:r>
+        <w:rPr>
+          <w:rFonts w:ascii="Times New Roman" w:hAnsi="Times New Roman" w:cs="Times New Roman"/>
+        </w:rPr>
+        <w:t>соответсвующее</w:t>
+      </w:r>
+      <w:proofErr w:type="spellEnd"/>
+      <w:r>
+        <w:rPr>
+          <w:rFonts w:ascii="Times New Roman" w:hAnsi="Times New Roman" w:cs="Times New Roman"/>
+        </w:rPr>
+        <w:t xml:space="preserve">  сообщение  об  ошибке.  </w:t>
+      </w:r>
+      <w:proofErr w:type="gramStart"/>
+      <w:r>
+        <w:rPr>
+          <w:rFonts w:ascii="Times New Roman" w:hAnsi="Times New Roman" w:cs="Times New Roman"/>
+        </w:rPr>
+        <w:t>Операции  над</w:t>
+      </w:r>
+      <w:proofErr w:type="gramEnd"/>
+      <w:r>
+        <w:rPr>
+          <w:rFonts w:ascii="Times New Roman" w:hAnsi="Times New Roman" w:cs="Times New Roman"/>
+        </w:rPr>
+        <w:t xml:space="preserve"> порядками  осуществляются  также  как  и  операции  в  целочисленной арифметике.  Затем идут операции над мантиссами </w:t>
       </w:r>
       <w:r>
         <w:rPr>
           <w:rFonts w:ascii="Times New Roman" w:hAnsi="Times New Roman" w:cs="Times New Roman"/>
         </w:rPr>
         <w:lastRenderedPageBreak/>
-        <w:t xml:space="preserve">мантиссами (перемножение / деление) как  с числами с ФЗ, которые завершаются операциями округления, нормализации и компоновки результата. </w:t>
+        <w:t xml:space="preserve">(перемножение / деление) </w:t>
+      </w:r>
+      <w:proofErr w:type="gramStart"/>
+      <w:r>
+        <w:rPr>
+          <w:rFonts w:ascii="Times New Roman" w:hAnsi="Times New Roman" w:cs="Times New Roman"/>
+        </w:rPr>
+        <w:t>как  с</w:t>
+      </w:r>
+      <w:proofErr w:type="gramEnd"/>
+      <w:r>
+        <w:rPr>
+          <w:rFonts w:ascii="Times New Roman" w:hAnsi="Times New Roman" w:cs="Times New Roman"/>
+        </w:rPr>
+        <w:t xml:space="preserve"> числами с ФЗ, которые завершаются операциями округления, нормализации и компоновки результата. </w:t>
       </w:r>
     </w:p>
     <w:p>
@@ -5355,11 +6587,19 @@
           <w:rFonts w:ascii="Times New Roman" w:hAnsi="Times New Roman" w:cs="Times New Roman"/>
         </w:rPr>
       </w:pPr>
-      <w:r>
-        <w:rPr>
-          <w:rFonts w:ascii="Times New Roman" w:hAnsi="Times New Roman" w:cs="Times New Roman"/>
-        </w:rPr>
-        <w:t xml:space="preserve">Помимо  рассмотренных  основных  арифметических  действий  ОПУ  в  любой  ВМ реализуются операции логические («И», «ИЛИ», «НЕ», «исключающее ИЛИ») и сдвига. Чаще всего, эти операции реализуются дополнительными схемами, входящими в состав целочисленных ОПУ. </w:t>
+      <w:proofErr w:type="gramStart"/>
+      <w:r>
+        <w:rPr>
+          <w:rFonts w:ascii="Times New Roman" w:hAnsi="Times New Roman" w:cs="Times New Roman"/>
+        </w:rPr>
+        <w:t>Помимо  рассмотренных</w:t>
+      </w:r>
+      <w:proofErr w:type="gramEnd"/>
+      <w:r>
+        <w:rPr>
+          <w:rFonts w:ascii="Times New Roman" w:hAnsi="Times New Roman" w:cs="Times New Roman"/>
+        </w:rPr>
+        <w:t xml:space="preserve">  основных  арифметических  действий  ОПУ  в  любой  ВМ реализуются операции логические («И», «ИЛИ», «НЕ», «исключающее ИЛИ») и сдвига. Чаще всего, эти операции реализуются дополнительными схемами, входящими в состав целочисленных ОПУ. </w:t>
       </w:r>
     </w:p>
     <w:p>
@@ -5373,7 +6613,21 @@
         <w:rPr>
           <w:rFonts w:ascii="Times New Roman" w:hAnsi="Times New Roman" w:cs="Times New Roman"/>
         </w:rPr>
-        <w:t xml:space="preserve">На практике логические операции в ОПУ выполняются сразу над совокупностью логических переменных, объединенных в один байт или слово. Причем над всеми битами выполняется  одна  логическая  операция.  Возможная  структура  подобного  ОПБ представлена  на  </w:t>
+        <w:t xml:space="preserve">На практике логические операции в ОПУ выполняются сразу над совокупностью логических переменных, объединенных в один байт или слово. Причем над всеми битами </w:t>
+      </w:r>
+      <w:proofErr w:type="gramStart"/>
+      <w:r>
+        <w:rPr>
+          <w:rFonts w:ascii="Times New Roman" w:hAnsi="Times New Roman" w:cs="Times New Roman"/>
+        </w:rPr>
+        <w:t>выполняется  одна</w:t>
+      </w:r>
+      <w:proofErr w:type="gramEnd"/>
+      <w:r>
+        <w:rPr>
+          <w:rFonts w:ascii="Times New Roman" w:hAnsi="Times New Roman" w:cs="Times New Roman"/>
+        </w:rPr>
+        <w:t xml:space="preserve">  логическая  операция.  Возможная  структура  подобного  ОПБ представлена  на  </w:t>
       </w:r>
       <w:r>
         <w:fldChar w:fldCharType="begin"/>
@@ -5403,7 +6657,21 @@
         <w:rPr>
           <w:rFonts w:ascii="Times New Roman" w:hAnsi="Times New Roman" w:cs="Times New Roman"/>
         </w:rPr>
-        <w:t xml:space="preserve">.  Выбор  нужной  операции  (одной  из  четырех)  осуществляется бинарным управляющим кодом на входах дешифратора. </w:t>
+        <w:t xml:space="preserve">.  </w:t>
+      </w:r>
+      <w:proofErr w:type="gramStart"/>
+      <w:r>
+        <w:rPr>
+          <w:rFonts w:ascii="Times New Roman" w:hAnsi="Times New Roman" w:cs="Times New Roman"/>
+        </w:rPr>
+        <w:t>Выбор  нужной</w:t>
+      </w:r>
+      <w:proofErr w:type="gramEnd"/>
+      <w:r>
+        <w:rPr>
+          <w:rFonts w:ascii="Times New Roman" w:hAnsi="Times New Roman" w:cs="Times New Roman"/>
+        </w:rPr>
+        <w:t xml:space="preserve">  операции  (одной  из  четырех)  осуществляется бинарным управляющим кодом на входах дешифратора. </w:t>
       </w:r>
     </w:p>
     <w:p>
@@ -5650,7 +6918,21 @@
         <w:rPr>
           <w:rFonts w:ascii="Times New Roman" w:hAnsi="Times New Roman" w:cs="Times New Roman"/>
         </w:rPr>
-        <w:t>Использование вышеупомянутого ГОСТ и следующего описания элементов  поможет реализовать схему АЛУ.</w:t>
+        <w:t xml:space="preserve">Использование вышеупомянутого ГОСТ и следующего описания </w:t>
+      </w:r>
+      <w:proofErr w:type="gramStart"/>
+      <w:r>
+        <w:rPr>
+          <w:rFonts w:ascii="Times New Roman" w:hAnsi="Times New Roman" w:cs="Times New Roman"/>
+        </w:rPr>
+        <w:t>элементов  поможет</w:t>
+      </w:r>
+      <w:proofErr w:type="gramEnd"/>
+      <w:r>
+        <w:rPr>
+          <w:rFonts w:ascii="Times New Roman" w:hAnsi="Times New Roman" w:cs="Times New Roman"/>
+        </w:rPr>
+        <w:t xml:space="preserve"> реализовать схему АЛУ.</w:t>
       </w:r>
     </w:p>
     <w:p>
@@ -6054,6 +7336,7 @@
                 <w:szCs w:val="24"/>
               </w:rPr>
             </w:pPr>
+            <w:proofErr w:type="spellStart"/>
             <w:r>
               <w:rPr>
                 <w:rFonts w:ascii="Times New Roman" w:hAnsi="Times New Roman" w:cs="Times New Roman"/>
@@ -6063,6 +7346,7 @@
               </w:rPr>
               <w:t>Dn</w:t>
             </w:r>
+            <w:proofErr w:type="spellEnd"/>
           </w:p>
         </w:tc>
         <w:tc>
@@ -6089,6 +7373,7 @@
                 <w:szCs w:val="24"/>
               </w:rPr>
             </w:pPr>
+            <w:proofErr w:type="spellStart"/>
             <w:r>
               <w:rPr>
                 <w:rFonts w:ascii="Times New Roman" w:hAnsi="Times New Roman" w:cs="Times New Roman"/>
@@ -6098,6 +7383,7 @@
               </w:rPr>
               <w:t>On</w:t>
             </w:r>
+            <w:proofErr w:type="spellEnd"/>
           </w:p>
         </w:tc>
       </w:tr>
@@ -6669,6 +7955,7 @@
                 <w:szCs w:val="24"/>
               </w:rPr>
             </w:pPr>
+            <w:proofErr w:type="spellStart"/>
             <w:r>
               <w:rPr>
                 <w:rFonts w:ascii="Times New Roman" w:hAnsi="Times New Roman" w:cs="Times New Roman"/>
@@ -6678,6 +7965,7 @@
               </w:rPr>
               <w:t>Oo</w:t>
             </w:r>
+            <w:proofErr w:type="spellEnd"/>
           </w:p>
         </w:tc>
       </w:tr>
@@ -6733,7 +8021,21 @@
         <w:rPr>
           <w:rFonts w:ascii="Times New Roman" w:hAnsi="Times New Roman" w:cs="Times New Roman"/>
         </w:rPr>
-        <w:t>Z - высокоимпедансное состояние</w:t>
+        <w:t xml:space="preserve">Z - </w:t>
+      </w:r>
+      <w:proofErr w:type="spellStart"/>
+      <w:r>
+        <w:rPr>
+          <w:rFonts w:ascii="Times New Roman" w:hAnsi="Times New Roman" w:cs="Times New Roman"/>
+        </w:rPr>
+        <w:t>высокоимпедансное</w:t>
+      </w:r>
+      <w:proofErr w:type="spellEnd"/>
+      <w:r>
+        <w:rPr>
+          <w:rFonts w:ascii="Times New Roman" w:hAnsi="Times New Roman" w:cs="Times New Roman"/>
+        </w:rPr>
+        <w:t xml:space="preserve"> состояние</w:t>
       </w:r>
     </w:p>
     <w:p>
@@ -6765,11 +8067,19 @@
           <w:rFonts w:ascii="Times New Roman" w:hAnsi="Times New Roman" w:cs="Times New Roman"/>
         </w:rPr>
       </w:pPr>
-      <w:r>
-        <w:rPr>
-          <w:rFonts w:ascii="Times New Roman" w:hAnsi="Times New Roman" w:cs="Times New Roman"/>
-        </w:rPr>
-        <w:t>Oo - предыдущее состояние выхода</w:t>
+      <w:proofErr w:type="spellStart"/>
+      <w:r>
+        <w:rPr>
+          <w:rFonts w:ascii="Times New Roman" w:hAnsi="Times New Roman" w:cs="Times New Roman"/>
+        </w:rPr>
+        <w:t>Oo</w:t>
+      </w:r>
+      <w:proofErr w:type="spellEnd"/>
+      <w:r>
+        <w:rPr>
+          <w:rFonts w:ascii="Times New Roman" w:hAnsi="Times New Roman" w:cs="Times New Roman"/>
+        </w:rPr>
+        <w:t xml:space="preserve"> - предыдущее состояние выхода</w:t>
       </w:r>
     </w:p>
     <w:p>
@@ -7026,13 +8336,23 @@
           <w:szCs w:val="24"/>
         </w:rPr>
       </w:pPr>
+      <w:proofErr w:type="gramStart"/>
       <w:r>
         <w:rPr>
           <w:rFonts w:ascii="Times New Roman" w:hAnsi="Times New Roman" w:cs="Times New Roman"/>
           <w:sz w:val="24"/>
           <w:szCs w:val="24"/>
         </w:rPr>
-        <w:t>Рисунок  6 – Функциональная схема микросхемы 74HC283</w:t>
+        <w:t>Рисунок  6</w:t>
+      </w:r>
+      <w:proofErr w:type="gramEnd"/>
+      <w:r>
+        <w:rPr>
+          <w:rFonts w:ascii="Times New Roman" w:hAnsi="Times New Roman" w:cs="Times New Roman"/>
+          <w:sz w:val="24"/>
+          <w:szCs w:val="24"/>
+        </w:rPr>
+        <w:t xml:space="preserve"> – Функциональная схема микросхемы 74HC283</w:t>
       </w:r>
     </w:p>
     <w:p>
@@ -8464,13 +9784,23 @@
           <w:szCs w:val="24"/>
         </w:rPr>
       </w:pPr>
+      <w:proofErr w:type="gramStart"/>
       <w:r>
         <w:rPr>
           <w:rFonts w:ascii="Times New Roman" w:hAnsi="Times New Roman" w:cs="Times New Roman"/>
           <w:sz w:val="24"/>
           <w:szCs w:val="24"/>
         </w:rPr>
-        <w:t>Рисунок  7 – Условное графическое обозначение микросхемы 74HC283</w:t>
+        <w:t>Рисунок  7</w:t>
+      </w:r>
+      <w:proofErr w:type="gramEnd"/>
+      <w:r>
+        <w:rPr>
+          <w:rFonts w:ascii="Times New Roman" w:hAnsi="Times New Roman" w:cs="Times New Roman"/>
+          <w:sz w:val="24"/>
+          <w:szCs w:val="24"/>
+        </w:rPr>
+        <w:t xml:space="preserve"> – Условное графическое обозначение микросхемы 74HC283</w:t>
       </w:r>
     </w:p>
     <w:p>
@@ -10562,13 +11892,23 @@
           <w:szCs w:val="24"/>
         </w:rPr>
       </w:pPr>
+      <w:proofErr w:type="gramStart"/>
       <w:r>
         <w:rPr>
           <w:rFonts w:ascii="Times New Roman" w:hAnsi="Times New Roman" w:cs="Times New Roman"/>
           <w:sz w:val="24"/>
           <w:szCs w:val="24"/>
         </w:rPr>
-        <w:t>Рисунок  11 – Функциональная схема микросхемы 74</w:t>
+        <w:t>Рисунок  11</w:t>
+      </w:r>
+      <w:proofErr w:type="gramEnd"/>
+      <w:r>
+        <w:rPr>
+          <w:rFonts w:ascii="Times New Roman" w:hAnsi="Times New Roman" w:cs="Times New Roman"/>
+          <w:sz w:val="24"/>
+          <w:szCs w:val="24"/>
+        </w:rPr>
+        <w:t xml:space="preserve"> – Функциональная схема микросхемы 74</w:t>
       </w:r>
       <w:r>
         <w:rPr>
@@ -10733,20 +12073,20 @@
         <w:tblLook w:val="00A0" w:firstRow="1" w:lastRow="0" w:firstColumn="1" w:lastColumn="0" w:noHBand="0" w:noVBand="0"/>
       </w:tblPr>
       <w:tblGrid>
-        <w:gridCol w:w="521"/>
-        <w:gridCol w:w="521"/>
-        <w:gridCol w:w="514"/>
-        <w:gridCol w:w="521"/>
-        <w:gridCol w:w="496"/>
-        <w:gridCol w:w="497"/>
-        <w:gridCol w:w="497"/>
-        <w:gridCol w:w="497"/>
-        <w:gridCol w:w="497"/>
-        <w:gridCol w:w="497"/>
-        <w:gridCol w:w="497"/>
-        <w:gridCol w:w="497"/>
-        <w:gridCol w:w="497"/>
-        <w:gridCol w:w="497"/>
+        <w:gridCol w:w="507"/>
+        <w:gridCol w:w="507"/>
+        <w:gridCol w:w="500"/>
+        <w:gridCol w:w="507"/>
+        <w:gridCol w:w="479"/>
+        <w:gridCol w:w="480"/>
+        <w:gridCol w:w="480"/>
+        <w:gridCol w:w="480"/>
+        <w:gridCol w:w="480"/>
+        <w:gridCol w:w="480"/>
+        <w:gridCol w:w="480"/>
+        <w:gridCol w:w="480"/>
+        <w:gridCol w:w="480"/>
+        <w:gridCol w:w="480"/>
       </w:tblGrid>
       <w:tr>
         <w:tc>
@@ -15949,13 +17289,23 @@
           <w:szCs w:val="24"/>
         </w:rPr>
       </w:pPr>
+      <w:proofErr w:type="gramStart"/>
       <w:r>
         <w:rPr>
           <w:rFonts w:ascii="Times New Roman" w:hAnsi="Times New Roman" w:cs="Times New Roman"/>
           <w:sz w:val="24"/>
           <w:szCs w:val="24"/>
         </w:rPr>
-        <w:t>Рисунок  12 – Условное графическое обозначение микросхемы 74</w:t>
+        <w:t>Рисунок  12</w:t>
+      </w:r>
+      <w:proofErr w:type="gramEnd"/>
+      <w:r>
+        <w:rPr>
+          <w:rFonts w:ascii="Times New Roman" w:hAnsi="Times New Roman" w:cs="Times New Roman"/>
+          <w:sz w:val="24"/>
+          <w:szCs w:val="24"/>
+        </w:rPr>
+        <w:t xml:space="preserve"> – Условное графическое обозначение микросхемы 74</w:t>
       </w:r>
       <w:r>
         <w:rPr>
@@ -16240,13 +17590,23 @@
           <w:szCs w:val="24"/>
         </w:rPr>
       </w:pPr>
+      <w:proofErr w:type="gramStart"/>
       <w:r>
         <w:rPr>
           <w:rFonts w:ascii="Times New Roman" w:hAnsi="Times New Roman" w:cs="Times New Roman"/>
           <w:sz w:val="24"/>
           <w:szCs w:val="24"/>
         </w:rPr>
-        <w:t xml:space="preserve">Рисунок  13 – Функциональная схема микросхемы </w:t>
+        <w:t>Рисунок  13</w:t>
+      </w:r>
+      <w:proofErr w:type="gramEnd"/>
+      <w:r>
+        <w:rPr>
+          <w:rFonts w:ascii="Times New Roman" w:hAnsi="Times New Roman" w:cs="Times New Roman"/>
+          <w:sz w:val="24"/>
+          <w:szCs w:val="24"/>
+        </w:rPr>
+        <w:t xml:space="preserve"> – Функциональная схема микросхемы </w:t>
       </w:r>
       <w:r>
         <w:rPr>
@@ -18077,13 +19437,23 @@
           <w:szCs w:val="24"/>
         </w:rPr>
       </w:pPr>
+      <w:proofErr w:type="gramStart"/>
       <w:r>
         <w:rPr>
           <w:rFonts w:ascii="Times New Roman" w:hAnsi="Times New Roman" w:cs="Times New Roman"/>
           <w:sz w:val="24"/>
           <w:szCs w:val="24"/>
         </w:rPr>
-        <w:t xml:space="preserve">Рисунок  14 – Условное графическое обозначение микросхемы </w:t>
+        <w:t>Рисунок  14</w:t>
+      </w:r>
+      <w:proofErr w:type="gramEnd"/>
+      <w:r>
+        <w:rPr>
+          <w:rFonts w:ascii="Times New Roman" w:hAnsi="Times New Roman" w:cs="Times New Roman"/>
+          <w:sz w:val="24"/>
+          <w:szCs w:val="24"/>
+        </w:rPr>
+        <w:t xml:space="preserve"> – Условное графическое обозначение микросхемы </w:t>
       </w:r>
       <w:r>
         <w:rPr>
@@ -18370,9 +19740,9 @@
         <w:tblLook w:val="00A0" w:firstRow="1" w:lastRow="0" w:firstColumn="1" w:lastColumn="0" w:noHBand="0" w:noVBand="0"/>
       </w:tblPr>
       <w:tblGrid>
-        <w:gridCol w:w="1755"/>
-        <w:gridCol w:w="1739"/>
-        <w:gridCol w:w="3552"/>
+        <w:gridCol w:w="1698"/>
+        <w:gridCol w:w="1681"/>
+        <w:gridCol w:w="3441"/>
       </w:tblGrid>
       <w:tr>
         <w:trPr>
@@ -18968,6 +20338,7 @@
         </w:rPr>
         <w:t xml:space="preserve">. Результатом выполнения операции является переменная </w:t>
       </w:r>
+      <w:proofErr w:type="spellStart"/>
       <w:r>
         <w:rPr>
           <w:rFonts w:ascii="Times New Roman" w:hAnsi="Times New Roman" w:cs="Times New Roman"/>
@@ -18975,6 +20346,7 @@
         </w:rPr>
         <w:t>rez</w:t>
       </w:r>
+      <w:proofErr w:type="spellEnd"/>
       <w:r>
         <w:rPr>
           <w:rFonts w:ascii="Times New Roman" w:hAnsi="Times New Roman" w:cs="Times New Roman"/>
@@ -19098,6 +20470,7 @@
         </w:rPr>
         <w:t xml:space="preserve"> присваивается переменной </w:t>
       </w:r>
+      <w:proofErr w:type="spellStart"/>
       <w:r>
         <w:rPr>
           <w:rFonts w:ascii="Times New Roman" w:hAnsi="Times New Roman" w:cs="Times New Roman"/>
@@ -19105,6 +20478,7 @@
         </w:rPr>
         <w:t>rez</w:t>
       </w:r>
+      <w:proofErr w:type="spellEnd"/>
       <w:r>
         <w:rPr>
           <w:rFonts w:ascii="Times New Roman" w:hAnsi="Times New Roman" w:cs="Times New Roman"/>
@@ -19142,7 +20516,6 @@
           <w:sz w:val="24"/>
           <w:szCs w:val="24"/>
         </w:rPr>
-        <w:lastRenderedPageBreak/>
         <w:t>Пример работы операции:</w:t>
       </w:r>
     </w:p>
@@ -19197,6 +20570,7 @@
                 <w:szCs w:val="24"/>
                 <w:lang w:val="en-US"/>
               </w:rPr>
+              <w:lastRenderedPageBreak/>
               <w:t>x</w:t>
             </w:r>
           </w:p>
@@ -19302,6 +20676,7 @@
                 <w:szCs w:val="24"/>
               </w:rPr>
             </w:pPr>
+            <w:proofErr w:type="spellStart"/>
             <w:r>
               <w:rPr>
                 <w:rFonts w:ascii="Times New Roman" w:hAnsi="Times New Roman" w:cs="Times New Roman"/>
@@ -19312,6 +20687,7 @@
               </w:rPr>
               <w:t>rez</w:t>
             </w:r>
+            <w:proofErr w:type="spellEnd"/>
           </w:p>
         </w:tc>
       </w:tr>
@@ -19450,10 +20826,10 @@
                   <v:path o:extrusionok="f" gradientshapeok="t" o:connecttype="rect"/>
                   <o:lock v:ext="edit" aspectratio="t"/>
                 </v:shapetype>
-                <v:shape id="_x0000_i1025" type="#_x0000_t75" style="width:70.5pt;height:48pt" o:ole="">
+                <v:shape id="_x0000_i1025" type="#_x0000_t75" style="width:70.4pt;height:47.85pt" o:ole="">
                   <v:imagedata r:id="rId25" o:title=""/>
                 </v:shape>
-                <o:OLEObject Type="Embed" ProgID="Msxml2.SAXXMLReader.5.0" ShapeID="_x0000_i1025" DrawAspect="Content" ObjectID="_1598378718" r:id="rId26"/>
+                <o:OLEObject Type="Embed" ProgID="Msxml2.SAXXMLReader.5.0" ShapeID="_x0000_i1025" DrawAspect="Content" ObjectID="_1598384972" r:id="rId26"/>
               </w:object>
             </w:r>
           </w:p>
@@ -19546,6 +20922,7 @@
         </w:rPr>
         <w:t xml:space="preserve">Изначальное задание операндов в регистровой памяти, задание кода операции и адресов операндов проще всего реализовать с использованием генераторов шаблонов </w:t>
       </w:r>
+      <w:proofErr w:type="spellStart"/>
       <w:r>
         <w:rPr>
           <w:rFonts w:ascii="Times New Roman" w:hAnsi="Times New Roman" w:cs="Times New Roman"/>
@@ -19553,6 +20930,7 @@
         </w:rPr>
         <w:t>PatternGenerator</w:t>
       </w:r>
+      <w:proofErr w:type="spellEnd"/>
       <w:r>
         <w:rPr>
           <w:rFonts w:ascii="Times New Roman" w:hAnsi="Times New Roman" w:cs="Times New Roman"/>
@@ -19598,6 +20976,7 @@
         </w:rPr>
         <w:t xml:space="preserve">Для того чтобы пользоваться шиной, необходимо в боковом меню выбрать </w:t>
       </w:r>
+      <w:proofErr w:type="spellStart"/>
       <w:r>
         <w:rPr>
           <w:rFonts w:ascii="Times New Roman" w:hAnsi="Times New Roman" w:cs="Times New Roman"/>
@@ -19605,6 +20984,7 @@
         </w:rPr>
         <w:t>BusesMode</w:t>
       </w:r>
+      <w:proofErr w:type="spellEnd"/>
       <w:r>
         <w:rPr>
           <w:rFonts w:ascii="Times New Roman" w:hAnsi="Times New Roman" w:cs="Times New Roman"/>
@@ -19892,6 +21272,7 @@
         </w:rPr>
         <w:t xml:space="preserve"> создаётся при помощи клика правой кнопки мыши по проводу и выбора в появившемся меню пункта «</w:t>
       </w:r>
+      <w:proofErr w:type="spellStart"/>
       <w:r>
         <w:rPr>
           <w:rFonts w:ascii="Times New Roman" w:hAnsi="Times New Roman" w:cs="Times New Roman"/>
@@ -19899,6 +21280,7 @@
         </w:rPr>
         <w:t>PlaceWireLabel</w:t>
       </w:r>
+      <w:proofErr w:type="spellEnd"/>
       <w:r>
         <w:rPr>
           <w:rFonts w:ascii="Times New Roman" w:hAnsi="Times New Roman" w:cs="Times New Roman"/>
@@ -19992,7 +21374,21 @@
         <w:rPr>
           <w:rFonts w:ascii="Times New Roman" w:hAnsi="Times New Roman" w:cs="Times New Roman"/>
         </w:rPr>
-        <w:t xml:space="preserve">Использование шины делает схему менее нагруженной, упрощает процесс ее создания, а так же облегчает понимание схемы. </w:t>
+        <w:t xml:space="preserve">Использование шины делает схему менее нагруженной, упрощает процесс ее создания, а </w:t>
+      </w:r>
+      <w:proofErr w:type="gramStart"/>
+      <w:r>
+        <w:rPr>
+          <w:rFonts w:ascii="Times New Roman" w:hAnsi="Times New Roman" w:cs="Times New Roman"/>
+        </w:rPr>
+        <w:t>так же</w:t>
+      </w:r>
+      <w:proofErr w:type="gramEnd"/>
+      <w:r>
+        <w:rPr>
+          <w:rFonts w:ascii="Times New Roman" w:hAnsi="Times New Roman" w:cs="Times New Roman"/>
+        </w:rPr>
+        <w:t xml:space="preserve"> облегчает понимание схемы. </w:t>
       </w:r>
     </w:p>
     <w:p>
@@ -20067,8 +21463,28 @@
           <w:rPr>
             <w:rStyle w:val="a7"/>
           </w:rPr>
-          <w:t>стр.204-205 datasheet</w:t>
+          <w:t xml:space="preserve">стр.204-205 </w:t>
         </w:r>
+        <w:proofErr w:type="spellStart"/>
+        <w:r>
+          <w:rPr>
+            <w:rStyle w:val="a7"/>
+          </w:rPr>
+          <w:t>d</w:t>
+        </w:r>
+        <w:r>
+          <w:rPr>
+            <w:rStyle w:val="a7"/>
+          </w:rPr>
+          <w:t>a</w:t>
+        </w:r>
+        <w:r>
+          <w:rPr>
+            <w:rStyle w:val="a7"/>
+          </w:rPr>
+          <w:t>tasheet</w:t>
+        </w:r>
+        <w:proofErr w:type="spellEnd"/>
       </w:hyperlink>
       <w:r>
         <w:rPr>
@@ -22401,7 +23817,35 @@
         <w:rPr>
           <w:rFonts w:ascii="Times New Roman" w:hAnsi="Times New Roman" w:cs="Times New Roman"/>
         </w:rPr>
-        <w:t>1.  Громов, Ю. Ю. Архитектура ЭВМ и систем: учебное пособие [Электронный ресурс]:/ Ю.Ю. Громов, О. Г. Иванова, М. Ю. Серегин, М. А. Ивановский, В. Е. Дидрих, — Электрон. дан. — Тамбов: Издательство ФГБОУ ВПО «ТГТУ», 2012 - 200 с. - Режим доступа:</w:t>
+        <w:t xml:space="preserve">1.  Громов, Ю. Ю. Архитектура ЭВМ и систем: учебное пособие [Электронный </w:t>
+      </w:r>
+      <w:proofErr w:type="gramStart"/>
+      <w:r>
+        <w:rPr>
+          <w:rFonts w:ascii="Times New Roman" w:hAnsi="Times New Roman" w:cs="Times New Roman"/>
+        </w:rPr>
+        <w:t>ресурс]:/</w:t>
+      </w:r>
+      <w:proofErr w:type="gramEnd"/>
+      <w:r>
+        <w:rPr>
+          <w:rFonts w:ascii="Times New Roman" w:hAnsi="Times New Roman" w:cs="Times New Roman"/>
+        </w:rPr>
+        <w:t xml:space="preserve"> Ю.Ю. Громов, О. Г. Иванова, М. Ю. Серегин, М. А. Ивановский, В. Е. </w:t>
+      </w:r>
+      <w:proofErr w:type="spellStart"/>
+      <w:r>
+        <w:rPr>
+          <w:rFonts w:ascii="Times New Roman" w:hAnsi="Times New Roman" w:cs="Times New Roman"/>
+        </w:rPr>
+        <w:t>Дидрих</w:t>
+      </w:r>
+      <w:proofErr w:type="spellEnd"/>
+      <w:r>
+        <w:rPr>
+          <w:rFonts w:ascii="Times New Roman" w:hAnsi="Times New Roman" w:cs="Times New Roman"/>
+        </w:rPr>
+        <w:t>, — Электрон. дан. — Тамбов: Издательство ФГБОУ ВПО «ТГТУ», 2012 - 200 с. - Режим доступа:</w:t>
       </w:r>
     </w:p>
     <w:p>
@@ -22447,7 +23891,21 @@
         <w:rPr>
           <w:rFonts w:ascii="Times New Roman" w:hAnsi="Times New Roman" w:cs="Times New Roman"/>
         </w:rPr>
-        <w:t>2. Бройдо В.Л., Ильина О.П. Архитектура ЭВМ и систем. СПб.: Питер, 2009. - 720с.</w:t>
+        <w:t xml:space="preserve">2. </w:t>
+      </w:r>
+      <w:proofErr w:type="spellStart"/>
+      <w:r>
+        <w:rPr>
+          <w:rFonts w:ascii="Times New Roman" w:hAnsi="Times New Roman" w:cs="Times New Roman"/>
+        </w:rPr>
+        <w:t>Бройдо</w:t>
+      </w:r>
+      <w:proofErr w:type="spellEnd"/>
+      <w:r>
+        <w:rPr>
+          <w:rFonts w:ascii="Times New Roman" w:hAnsi="Times New Roman" w:cs="Times New Roman"/>
+        </w:rPr>
+        <w:t xml:space="preserve"> В.Л., Ильина О.П. Архитектура ЭВМ и систем. СПб.: Питер, 2009. - 720с.</w:t>
       </w:r>
     </w:p>
     <w:p>
@@ -22503,7 +23961,77 @@
         <w:rPr>
           <w:rFonts w:ascii="Times New Roman" w:hAnsi="Times New Roman" w:cs="Times New Roman"/>
         </w:rPr>
-        <w:t xml:space="preserve">3. Усачев, Ю.Е. Вычислительные машины, сети и системы телекоммуникаций [Электронный ресурс] : учебное пособие / Ю.Е. Усачев, И.В. Чигирёва. — Электрон. дан. — Пенза : ПензГТУ (Пензенский государственный технологический университет), 2014. — 313 с. — Режим доступа: </w:t>
+        <w:t>3. Усачев, Ю.Е. Вычислительные машины, сети и системы телекоммуникаций [Электронный ресурс</w:t>
+      </w:r>
+      <w:proofErr w:type="gramStart"/>
+      <w:r>
+        <w:rPr>
+          <w:rFonts w:ascii="Times New Roman" w:hAnsi="Times New Roman" w:cs="Times New Roman"/>
+        </w:rPr>
+        <w:t>] :</w:t>
+      </w:r>
+      <w:proofErr w:type="gramEnd"/>
+      <w:r>
+        <w:rPr>
+          <w:rFonts w:ascii="Times New Roman" w:hAnsi="Times New Roman" w:cs="Times New Roman"/>
+        </w:rPr>
+        <w:t xml:space="preserve"> учебное пособие / Ю.Е. Усачев, И.В. </w:t>
+      </w:r>
+      <w:proofErr w:type="spellStart"/>
+      <w:r>
+        <w:rPr>
+          <w:rFonts w:ascii="Times New Roman" w:hAnsi="Times New Roman" w:cs="Times New Roman"/>
+        </w:rPr>
+        <w:t>Чигирёва</w:t>
+      </w:r>
+      <w:proofErr w:type="spellEnd"/>
+      <w:r>
+        <w:rPr>
+          <w:rFonts w:ascii="Times New Roman" w:hAnsi="Times New Roman" w:cs="Times New Roman"/>
+        </w:rPr>
+        <w:t>. — Электрон</w:t>
+      </w:r>
+      <w:proofErr w:type="gramStart"/>
+      <w:r>
+        <w:rPr>
+          <w:rFonts w:ascii="Times New Roman" w:hAnsi="Times New Roman" w:cs="Times New Roman"/>
+        </w:rPr>
+        <w:t>.</w:t>
+      </w:r>
+      <w:proofErr w:type="gramEnd"/>
+      <w:r>
+        <w:rPr>
+          <w:rFonts w:ascii="Times New Roman" w:hAnsi="Times New Roman" w:cs="Times New Roman"/>
+        </w:rPr>
+        <w:t xml:space="preserve"> дан. — </w:t>
+      </w:r>
+      <w:proofErr w:type="gramStart"/>
+      <w:r>
+        <w:rPr>
+          <w:rFonts w:ascii="Times New Roman" w:hAnsi="Times New Roman" w:cs="Times New Roman"/>
+        </w:rPr>
+        <w:t>Пенза :</w:t>
+      </w:r>
+      <w:proofErr w:type="gramEnd"/>
+      <w:r>
+        <w:rPr>
+          <w:rFonts w:ascii="Times New Roman" w:hAnsi="Times New Roman" w:cs="Times New Roman"/>
+        </w:rPr>
+        <w:t xml:space="preserve"> </w:t>
+      </w:r>
+      <w:proofErr w:type="spellStart"/>
+      <w:r>
+        <w:rPr>
+          <w:rFonts w:ascii="Times New Roman" w:hAnsi="Times New Roman" w:cs="Times New Roman"/>
+        </w:rPr>
+        <w:t>ПензГТУ</w:t>
+      </w:r>
+      <w:proofErr w:type="spellEnd"/>
+      <w:r>
+        <w:rPr>
+          <w:rFonts w:ascii="Times New Roman" w:hAnsi="Times New Roman" w:cs="Times New Roman"/>
+        </w:rPr>
+        <w:t xml:space="preserve"> (Пензенский государственный технологический университет), 2014. — 313 с. — Режим доступа: </w:t>
       </w:r>
       <w:hyperlink r:id="rId34" w:history="1">
         <w:r>
@@ -23270,7 +24798,7 @@
 </file>
 
 <file path=word/endnotes.xml><?xml version="1.0" encoding="utf-8"?>
-<w:endnotes xmlns:wpc="http://schemas.microsoft.com/office/word/2010/wordprocessingCanvas" xmlns:mc="http://schemas.openxmlformats.org/markup-compatibility/2006" xmlns:o="urn:schemas-microsoft-com:office:office" xmlns:r="http://schemas.openxmlformats.org/officeDocument/2006/relationships" xmlns:m="http://schemas.openxmlformats.org/officeDocument/2006/math" xmlns:v="urn:schemas-microsoft-com:vml" xmlns:wp14="http://schemas.microsoft.com/office/word/2010/wordprocessingDrawing" xmlns:wp="http://schemas.openxmlformats.org/drawingml/2006/wordprocessingDrawing" xmlns:w10="urn:schemas-microsoft-com:office:word" xmlns:w="http://schemas.openxmlformats.org/wordprocessingml/2006/main" xmlns:w14="http://schemas.microsoft.com/office/word/2010/wordml" xmlns:w15="http://schemas.microsoft.com/office/word/2012/wordml" xmlns:wpg="http://schemas.microsoft.com/office/word/2010/wordprocessingGroup" xmlns:wpi="http://schemas.microsoft.com/office/word/2010/wordprocessingInk" xmlns:wne="http://schemas.microsoft.com/office/word/2006/wordml" xmlns:wps="http://schemas.microsoft.com/office/word/2010/wordprocessingShape" mc:Ignorable="w14 w15 wp14">
+<w:endnotes xmlns:wpc="http://schemas.microsoft.com/office/word/2010/wordprocessingCanvas" xmlns:cx="http://schemas.microsoft.com/office/drawing/2014/chartex" xmlns:cx1="http://schemas.microsoft.com/office/drawing/2015/9/8/chartex" xmlns:mc="http://schemas.openxmlformats.org/markup-compatibility/2006" xmlns:o="urn:schemas-microsoft-com:office:office" xmlns:r="http://schemas.openxmlformats.org/officeDocument/2006/relationships" xmlns:m="http://schemas.openxmlformats.org/officeDocument/2006/math" xmlns:v="urn:schemas-microsoft-com:vml" xmlns:wp14="http://schemas.microsoft.com/office/word/2010/wordprocessingDrawing" xmlns:wp="http://schemas.openxmlformats.org/drawingml/2006/wordprocessingDrawing" xmlns:w10="urn:schemas-microsoft-com:office:word" xmlns:w="http://schemas.openxmlformats.org/wordprocessingml/2006/main" xmlns:w14="http://schemas.microsoft.com/office/word/2010/wordml" xmlns:w15="http://schemas.microsoft.com/office/word/2012/wordml" xmlns:w16se="http://schemas.microsoft.com/office/word/2015/wordml/symex" xmlns:wpg="http://schemas.microsoft.com/office/word/2010/wordprocessingGroup" xmlns:wpi="http://schemas.microsoft.com/office/word/2010/wordprocessingInk" xmlns:wne="http://schemas.microsoft.com/office/word/2006/wordml" xmlns:wps="http://schemas.microsoft.com/office/word/2010/wordprocessingShape" mc:Ignorable="w14 w15 w16se wp14">
   <w:endnote w:type="separator" w:id="-1">
     <w:p>
       <w:pPr>
@@ -23295,7 +24823,7 @@
 </file>
 
 <file path=word/footer1.xml><?xml version="1.0" encoding="utf-8"?>
-<w:ftr xmlns:wpc="http://schemas.microsoft.com/office/word/2010/wordprocessingCanvas" xmlns:mc="http://schemas.openxmlformats.org/markup-compatibility/2006" xmlns:o="urn:schemas-microsoft-com:office:office" xmlns:r="http://schemas.openxmlformats.org/officeDocument/2006/relationships" xmlns:m="http://schemas.openxmlformats.org/officeDocument/2006/math" xmlns:v="urn:schemas-microsoft-com:vml" xmlns:wp14="http://schemas.microsoft.com/office/word/2010/wordprocessingDrawing" xmlns:wp="http://schemas.openxmlformats.org/drawingml/2006/wordprocessingDrawing" xmlns:w10="urn:schemas-microsoft-com:office:word" xmlns:w="http://schemas.openxmlformats.org/wordprocessingml/2006/main" xmlns:w14="http://schemas.microsoft.com/office/word/2010/wordml" xmlns:w15="http://schemas.microsoft.com/office/word/2012/wordml" xmlns:wpg="http://schemas.microsoft.com/office/word/2010/wordprocessingGroup" xmlns:wpi="http://schemas.microsoft.com/office/word/2010/wordprocessingInk" xmlns:wne="http://schemas.microsoft.com/office/word/2006/wordml" xmlns:wps="http://schemas.microsoft.com/office/word/2010/wordprocessingShape" mc:Ignorable="w14 w15 wp14">
+<w:ftr xmlns:wpc="http://schemas.microsoft.com/office/word/2010/wordprocessingCanvas" xmlns:cx="http://schemas.microsoft.com/office/drawing/2014/chartex" xmlns:cx1="http://schemas.microsoft.com/office/drawing/2015/9/8/chartex" xmlns:mc="http://schemas.openxmlformats.org/markup-compatibility/2006" xmlns:o="urn:schemas-microsoft-com:office:office" xmlns:r="http://schemas.openxmlformats.org/officeDocument/2006/relationships" xmlns:m="http://schemas.openxmlformats.org/officeDocument/2006/math" xmlns:v="urn:schemas-microsoft-com:vml" xmlns:wp14="http://schemas.microsoft.com/office/word/2010/wordprocessingDrawing" xmlns:wp="http://schemas.openxmlformats.org/drawingml/2006/wordprocessingDrawing" xmlns:w10="urn:schemas-microsoft-com:office:word" xmlns:w="http://schemas.openxmlformats.org/wordprocessingml/2006/main" xmlns:w14="http://schemas.microsoft.com/office/word/2010/wordml" xmlns:w15="http://schemas.microsoft.com/office/word/2012/wordml" xmlns:w16se="http://schemas.microsoft.com/office/word/2015/wordml/symex" xmlns:wpg="http://schemas.microsoft.com/office/word/2010/wordprocessingGroup" xmlns:wpi="http://schemas.microsoft.com/office/word/2010/wordprocessingInk" xmlns:wne="http://schemas.microsoft.com/office/word/2006/wordml" xmlns:wps="http://schemas.microsoft.com/office/word/2010/wordprocessingShape" mc:Ignorable="w14 w15 w16se wp14">
   <w:p>
     <w:pPr>
       <w:pStyle w:val="aa"/>
@@ -23323,7 +24851,7 @@
       <w:rPr>
         <w:noProof/>
       </w:rPr>
-      <w:t>4</w:t>
+      <w:t>6</w:t>
     </w:r>
     <w:r>
       <w:rPr>
@@ -23341,7 +24869,7 @@
 </file>
 
 <file path=word/footnotes.xml><?xml version="1.0" encoding="utf-8"?>
-<w:footnotes xmlns:wpc="http://schemas.microsoft.com/office/word/2010/wordprocessingCanvas" xmlns:mc="http://schemas.openxmlformats.org/markup-compatibility/2006" xmlns:o="urn:schemas-microsoft-com:office:office" xmlns:r="http://schemas.openxmlformats.org/officeDocument/2006/relationships" xmlns:m="http://schemas.openxmlformats.org/officeDocument/2006/math" xmlns:v="urn:schemas-microsoft-com:vml" xmlns:wp14="http://schemas.microsoft.com/office/word/2010/wordprocessingDrawing" xmlns:wp="http://schemas.openxmlformats.org/drawingml/2006/wordprocessingDrawing" xmlns:w10="urn:schemas-microsoft-com:office:word" xmlns:w="http://schemas.openxmlformats.org/wordprocessingml/2006/main" xmlns:w14="http://schemas.microsoft.com/office/word/2010/wordml" xmlns:w15="http://schemas.microsoft.com/office/word/2012/wordml" xmlns:wpg="http://schemas.microsoft.com/office/word/2010/wordprocessingGroup" xmlns:wpi="http://schemas.microsoft.com/office/word/2010/wordprocessingInk" xmlns:wne="http://schemas.microsoft.com/office/word/2006/wordml" xmlns:wps="http://schemas.microsoft.com/office/word/2010/wordprocessingShape" mc:Ignorable="w14 w15 wp14">
+<w:footnotes xmlns:wpc="http://schemas.microsoft.com/office/word/2010/wordprocessingCanvas" xmlns:cx="http://schemas.microsoft.com/office/drawing/2014/chartex" xmlns:cx1="http://schemas.microsoft.com/office/drawing/2015/9/8/chartex" xmlns:mc="http://schemas.openxmlformats.org/markup-compatibility/2006" xmlns:o="urn:schemas-microsoft-com:office:office" xmlns:r="http://schemas.openxmlformats.org/officeDocument/2006/relationships" xmlns:m="http://schemas.openxmlformats.org/officeDocument/2006/math" xmlns:v="urn:schemas-microsoft-com:vml" xmlns:wp14="http://schemas.microsoft.com/office/word/2010/wordprocessingDrawing" xmlns:wp="http://schemas.openxmlformats.org/drawingml/2006/wordprocessingDrawing" xmlns:w10="urn:schemas-microsoft-com:office:word" xmlns:w="http://schemas.openxmlformats.org/wordprocessingml/2006/main" xmlns:w14="http://schemas.microsoft.com/office/word/2010/wordml" xmlns:w15="http://schemas.microsoft.com/office/word/2012/wordml" xmlns:w16se="http://schemas.microsoft.com/office/word/2015/wordml/symex" xmlns:wpg="http://schemas.microsoft.com/office/word/2010/wordprocessingGroup" xmlns:wpi="http://schemas.microsoft.com/office/word/2010/wordprocessingInk" xmlns:wne="http://schemas.microsoft.com/office/word/2006/wordml" xmlns:wps="http://schemas.microsoft.com/office/word/2010/wordprocessingShape" mc:Ignorable="w14 w15 w16se wp14">
   <w:footnote w:type="separator" w:id="-1">
     <w:p>
       <w:pPr>
@@ -23366,7 +24894,7 @@
 </file>
 
 <file path=word/numbering.xml><?xml version="1.0" encoding="utf-8"?>
-<w:numbering xmlns:wpc="http://schemas.microsoft.com/office/word/2010/wordprocessingCanvas" xmlns:mc="http://schemas.openxmlformats.org/markup-compatibility/2006" xmlns:o="urn:schemas-microsoft-com:office:office" xmlns:r="http://schemas.openxmlformats.org/officeDocument/2006/relationships" xmlns:m="http://schemas.openxmlformats.org/officeDocument/2006/math" xmlns:v="urn:schemas-microsoft-com:vml" xmlns:wp14="http://schemas.microsoft.com/office/word/2010/wordprocessingDrawing" xmlns:wp="http://schemas.openxmlformats.org/drawingml/2006/wordprocessingDrawing" xmlns:w10="urn:schemas-microsoft-com:office:word" xmlns:w="http://schemas.openxmlformats.org/wordprocessingml/2006/main" xmlns:w14="http://schemas.microsoft.com/office/word/2010/wordml" xmlns:w15="http://schemas.microsoft.com/office/word/2012/wordml" xmlns:wpg="http://schemas.microsoft.com/office/word/2010/wordprocessingGroup" xmlns:wpi="http://schemas.microsoft.com/office/word/2010/wordprocessingInk" xmlns:wne="http://schemas.microsoft.com/office/word/2006/wordml" xmlns:wps="http://schemas.microsoft.com/office/word/2010/wordprocessingShape" mc:Ignorable="w14 w15 wp14">
+<w:numbering xmlns:wpc="http://schemas.microsoft.com/office/word/2010/wordprocessingCanvas" xmlns:cx="http://schemas.microsoft.com/office/drawing/2014/chartex" xmlns:cx1="http://schemas.microsoft.com/office/drawing/2015/9/8/chartex" xmlns:mc="http://schemas.openxmlformats.org/markup-compatibility/2006" xmlns:o="urn:schemas-microsoft-com:office:office" xmlns:r="http://schemas.openxmlformats.org/officeDocument/2006/relationships" xmlns:m="http://schemas.openxmlformats.org/officeDocument/2006/math" xmlns:v="urn:schemas-microsoft-com:vml" xmlns:wp14="http://schemas.microsoft.com/office/word/2010/wordprocessingDrawing" xmlns:wp="http://schemas.openxmlformats.org/drawingml/2006/wordprocessingDrawing" xmlns:w10="urn:schemas-microsoft-com:office:word" xmlns:w="http://schemas.openxmlformats.org/wordprocessingml/2006/main" xmlns:w14="http://schemas.microsoft.com/office/word/2010/wordml" xmlns:w15="http://schemas.microsoft.com/office/word/2012/wordml" xmlns:w16se="http://schemas.microsoft.com/office/word/2015/wordml/symex" xmlns:wpg="http://schemas.microsoft.com/office/word/2010/wordprocessingGroup" xmlns:wpi="http://schemas.microsoft.com/office/word/2010/wordprocessingInk" xmlns:wne="http://schemas.microsoft.com/office/word/2006/wordml" xmlns:wps="http://schemas.microsoft.com/office/word/2010/wordprocessingShape" mc:Ignorable="w14 w15 w16se wp14">
   <w:abstractNum w:abstractNumId="0" w15:restartNumberingAfterBreak="0">
     <w:nsid w:val="0DD14496"/>
     <w:multiLevelType w:val="hybridMultilevel"/>
@@ -25487,7 +27015,7 @@
 </file>
 
 <file path=word/styles.xml><?xml version="1.0" encoding="utf-8"?>
-<w:styles xmlns:mc="http://schemas.openxmlformats.org/markup-compatibility/2006" xmlns:r="http://schemas.openxmlformats.org/officeDocument/2006/relationships" xmlns:w="http://schemas.openxmlformats.org/wordprocessingml/2006/main" xmlns:w14="http://schemas.microsoft.com/office/word/2010/wordml" xmlns:w15="http://schemas.microsoft.com/office/word/2012/wordml" mc:Ignorable="w14 w15">
+<w:styles xmlns:mc="http://schemas.openxmlformats.org/markup-compatibility/2006" xmlns:r="http://schemas.openxmlformats.org/officeDocument/2006/relationships" xmlns:w="http://schemas.openxmlformats.org/wordprocessingml/2006/main" xmlns:w14="http://schemas.microsoft.com/office/word/2010/wordml" xmlns:w15="http://schemas.microsoft.com/office/word/2012/wordml" xmlns:w16se="http://schemas.microsoft.com/office/word/2015/wordml/symex" mc:Ignorable="w14 w15 w16se">
   <w:docDefaults>
     <w:rPrDefault>
       <w:rPr>
@@ -26253,7 +27781,7 @@
     </w:rPr>
   </w:style>
   <w:style w:type="character" w:customStyle="1" w:styleId="af">
-    <w:name w:val="Название Знак"/>
+    <w:name w:val="Заголовок Знак"/>
     <w:basedOn w:val="a0"/>
     <w:link w:val="ae"/>
     <w:uiPriority w:val="99"/>

</xml_diff>